<commit_message>
phân tích nhóm từ
</commit_message>
<xml_diff>
--- a/80_quato_words_output.docx
+++ b/80_quato_words_output.docx
@@ -38,9 +38,9 @@
           <w:u w:val="none"/>
           <w:sz w:val="32"/>
           <w:szCs w:val="32"/>
-          <w:color w:val="00FF00"/>
+          <w:color w:val="FFA500"/>
         </w:rPr>
-        <w:t xml:space="preserve">Tôi xin chân thành cảm ơn Đồng nghiệp vì đã hợp tác và giúp đỡ.</w:t>
+        <w:t xml:space="preserve">Tôi xin chân thành cảm ơn Bạn bè vì đã hết lòng giúp đỡ, động viên.</w:t>
       </w:r>
     </w:p>
     <w:p>
@@ -70,7 +70,7 @@
         <w:pStyle w:val="BodyText"/>
       </w:pPr>
       <w:r>
-        <w:t xml:space="preserve">Life is what happens when you’re busy making other plans. – John Lennon, Success is not final, failure is not fatal: It is the courage to continue that counts. – Winston Churchill</w:t>
+        <w:t xml:space="preserve">Life is what happens when you’re busy making other plans. – John Lennon, Do not dwell in the past, do not dream of the future, concentrate the mind on the present moment. – Buddha</w:t>
       </w:r>
     </w:p>
     <w:p>
@@ -83,7 +83,7 @@
         <w:pStyle w:val="BodyText"/>
       </w:pPr>
       <w:r>
-        <w:t xml:space="preserve">TP Hồ Chí Minh: 06:06 chiều, THỨ 3, NGÀY 17 THÁNG 6 NĂM 2025</w:t>
+        <w:t xml:space="preserve">TP Hồ Chí Minh: 11:32 sáng, THỨ 4, NGÀY 18 THÁNG 6 NĂM 2025</w:t>
       </w:r>
     </w:p>
     <w:p>
@@ -1172,7 +1172,7 @@
     </w:p>
     <w:bookmarkEnd w:id="36"/>
     <w:bookmarkEnd w:id="37"/>
-    <w:bookmarkStart w:id="54" w:name="kết-quả-nghiên-cứu"/>
+    <w:bookmarkStart w:id="61" w:name="kết-quả-nghiên-cứu"/>
     <w:p>
       <w:pPr>
         <w:pStyle w:val="Heading1"/>
@@ -1181,7 +1181,7 @@
         <w:t xml:space="preserve">KẾT QUẢ NGHIÊN CỨU</w:t>
       </w:r>
     </w:p>
-    <w:bookmarkStart w:id="45" w:name="bảng-tần-suất-từ"/>
+    <w:bookmarkStart w:id="52" w:name="bảng-tần-suất-từ"/>
     <w:p>
       <w:pPr>
         <w:pStyle w:val="Heading2"/>
@@ -2563,8 +2563,3135 @@
     </w:p>
     <w:bookmarkEnd w:id="43"/>
     <w:bookmarkEnd w:id="44"/>
+    <w:bookmarkStart w:id="51" w:name="từ-khóa-theo-nhóm-chủ-đề"/>
+    <w:p>
+      <w:pPr>
+        <w:pStyle w:val="Heading3"/>
+      </w:pPr>
+      <w:r>
+        <w:t xml:space="preserve">Từ khóa theo nhóm chủ đề</w:t>
+      </w:r>
+    </w:p>
+    <w:bookmarkStart w:id="45" w:name="bảng-từ-khóa"/>
+    <w:p>
+      <w:pPr>
+        <w:pStyle w:val="Heading4"/>
+      </w:pPr>
+      <w:r>
+        <w:t xml:space="preserve">Bảng từ khóa</w:t>
+      </w:r>
+    </w:p>
+    <w:tbl xmlns:w="http://schemas.openxmlformats.org/wordprocessingml/2006/main" xmlns:r="http://schemas.openxmlformats.org/officeDocument/2006/relationships" xmlns:w14="http://schemas.microsoft.com/office/word/2010/wordml" xmlns:wp="http://schemas.openxmlformats.org/drawingml/2006/wordprocessingDrawing" xmlns:a="http://schemas.openxmlformats.org/drawingml/2006/main" xmlns:pic="http://schemas.openxmlformats.org/drawingml/2006/picture">
+      <w:tblPr>
+        <w:tblLayout w:type="fixed"/>
+        <w:jc w:val="center"/>
+        <w:tblLook w:firstRow="1" w:lastRow="0" w:firstColumn="0" w:lastColumn="0" w:noHBand="0" w:noVBand="1"/>
+      </w:tblPr>
+      <w:tblGrid>
+        <w:gridCol w:w="1080"/>
+        <w:gridCol w:w="1080"/>
+        <w:gridCol w:w="1080"/>
+      </w:tblGrid>
+      <w:tr>
+        <w:trPr>
+          <w:trHeight w:val="360" w:hRule="auto"/>
+          <w:tblHeader/>
+        </w:trPr>
+        header 1
+        <w:tc>
+          <w:tcPr>
+            <w:tcBorders>
+              <w:bottom w:val="single" w:sz="12" w:space="0" w:color="666666"/>
+              <w:top w:val="single" w:sz="12" w:space="0" w:color="666666"/>
+              <w:left w:val="none" w:sz="0" w:space="0" w:color="000000"/>
+              <w:right w:val="none" w:sz="0" w:space="0" w:color="000000"/>
+            </w:tcBorders>
+            <w:shd w:val="clear" w:color="auto" w:fill="FFFFFF"/>
+            <w:tcMar>
+              <w:top w:w="0" w:type="dxa"/>
+              <w:bottom w:w="0" w:type="dxa"/>
+              <w:left w:w="0" w:type="dxa"/>
+              <w:right w:w="0" w:type="dxa"/>
+            </w:tcMar>
+            <w:vAlign w:val="center"/>
+          </w:tcPr>
+          <w:p>
+            <w:pPr>
+              <w:pStyle w:val="Normal"/>
+              <w:jc w:val="left"/>
+              <w:pBdr>
+                <w:bottom w:val="none" w:sz="0" w:space="0" w:color="000000"/>
+                <w:top w:val="none" w:sz="0" w:space="0" w:color="000000"/>
+                <w:left w:val="none" w:sz="0" w:space="0" w:color="000000"/>
+                <w:right w:val="none" w:sz="0" w:space="0" w:color="000000"/>
+              </w:pBdr>
+              <w:spacing w:after="60" w:before="60" w:line="240"/>
+              <w:ind w:left="60" w:right="60" w:firstLine="0" w:firstLineChars="0"/>
+              <w:rPr>
+                <w:rFonts w:ascii="Times New Roman" w:hAnsi="Arial" w:eastAsia="Arial" w:cs="Arial"/>
+                <w:i w:val="false"/>
+                <w:b w:val="false"/>
+                <w:u w:val="none"/>
+                <w:sz w:val="22"/>
+                <w:szCs w:val="22"/>
+                <w:color w:val="000000"/>
+              </w:rPr>
+            </w:pPr>
+            <w:r xmlns:w="http://schemas.openxmlformats.org/wordprocessingml/2006/main" xmlns:wp="http://schemas.openxmlformats.org/drawingml/2006/wordprocessingDrawing" xmlns:r="http://schemas.openxmlformats.org/officeDocument/2006/relationships" xmlns:w14="http://schemas.microsoft.com/office/word/2010/wordml">
+              <w:rPr>
+                <w:rFonts w:ascii="Times New Roman" w:hAnsi="Arial" w:eastAsia="Arial" w:cs="Arial"/>
+                <w:i w:val="false"/>
+                <w:b w:val="false"/>
+                <w:u w:val="none"/>
+                <w:sz w:val="22"/>
+                <w:szCs w:val="22"/>
+                <w:color w:val="000000"/>
+              </w:rPr>
+              <w:t xml:space="preserve">chu_de</w:t>
+            </w:r>
+          </w:p>
+        </w:tc>
+        <w:tc>
+          <w:tcPr>
+            <w:tcBorders>
+              <w:bottom w:val="single" w:sz="12" w:space="0" w:color="666666"/>
+              <w:top w:val="single" w:sz="12" w:space="0" w:color="666666"/>
+              <w:left w:val="none" w:sz="0" w:space="0" w:color="000000"/>
+              <w:right w:val="none" w:sz="0" w:space="0" w:color="000000"/>
+            </w:tcBorders>
+            <w:shd w:val="clear" w:color="auto" w:fill="FFFFFF"/>
+            <w:tcMar>
+              <w:top w:w="0" w:type="dxa"/>
+              <w:bottom w:w="0" w:type="dxa"/>
+              <w:left w:w="0" w:type="dxa"/>
+              <w:right w:w="0" w:type="dxa"/>
+            </w:tcMar>
+            <w:vAlign w:val="center"/>
+          </w:tcPr>
+          <w:p>
+            <w:pPr>
+              <w:pStyle w:val="Normal"/>
+              <w:jc w:val="left"/>
+              <w:pBdr>
+                <w:bottom w:val="none" w:sz="0" w:space="0" w:color="000000"/>
+                <w:top w:val="none" w:sz="0" w:space="0" w:color="000000"/>
+                <w:left w:val="none" w:sz="0" w:space="0" w:color="000000"/>
+                <w:right w:val="none" w:sz="0" w:space="0" w:color="000000"/>
+              </w:pBdr>
+              <w:spacing w:after="60" w:before="60" w:line="240"/>
+              <w:ind w:left="60" w:right="60" w:firstLine="0" w:firstLineChars="0"/>
+              <w:rPr>
+                <w:rFonts w:ascii="Times New Roman" w:hAnsi="Arial" w:eastAsia="Arial" w:cs="Arial"/>
+                <w:i w:val="false"/>
+                <w:b w:val="false"/>
+                <w:u w:val="none"/>
+                <w:sz w:val="22"/>
+                <w:szCs w:val="22"/>
+                <w:color w:val="000000"/>
+              </w:rPr>
+            </w:pPr>
+            <w:r xmlns:w="http://schemas.openxmlformats.org/wordprocessingml/2006/main" xmlns:wp="http://schemas.openxmlformats.org/drawingml/2006/wordprocessingDrawing" xmlns:r="http://schemas.openxmlformats.org/officeDocument/2006/relationships" xmlns:w14="http://schemas.microsoft.com/office/word/2010/wordml">
+              <w:rPr>
+                <w:rFonts w:ascii="Times New Roman" w:hAnsi="Arial" w:eastAsia="Arial" w:cs="Arial"/>
+                <w:i w:val="false"/>
+                <w:b w:val="false"/>
+                <w:u w:val="none"/>
+                <w:sz w:val="22"/>
+                <w:szCs w:val="22"/>
+                <w:color w:val="000000"/>
+              </w:rPr>
+              <w:t xml:space="preserve">word</w:t>
+            </w:r>
+          </w:p>
+        </w:tc>
+        <w:tc>
+          <w:tcPr>
+            <w:tcBorders>
+              <w:bottom w:val="single" w:sz="12" w:space="0" w:color="666666"/>
+              <w:top w:val="single" w:sz="12" w:space="0" w:color="666666"/>
+              <w:left w:val="none" w:sz="0" w:space="0" w:color="000000"/>
+              <w:right w:val="none" w:sz="0" w:space="0" w:color="000000"/>
+            </w:tcBorders>
+            <w:shd w:val="clear" w:color="auto" w:fill="FFFFFF"/>
+            <w:tcMar>
+              <w:top w:w="0" w:type="dxa"/>
+              <w:bottom w:w="0" w:type="dxa"/>
+              <w:left w:w="0" w:type="dxa"/>
+              <w:right w:w="0" w:type="dxa"/>
+            </w:tcMar>
+            <w:vAlign w:val="center"/>
+          </w:tcPr>
+          <w:p>
+            <w:pPr>
+              <w:pStyle w:val="Normal"/>
+              <w:jc w:val="right"/>
+              <w:pBdr>
+                <w:bottom w:val="none" w:sz="0" w:space="0" w:color="000000"/>
+                <w:top w:val="none" w:sz="0" w:space="0" w:color="000000"/>
+                <w:left w:val="none" w:sz="0" w:space="0" w:color="000000"/>
+                <w:right w:val="none" w:sz="0" w:space="0" w:color="000000"/>
+              </w:pBdr>
+              <w:spacing w:after="60" w:before="60" w:line="240"/>
+              <w:ind w:left="60" w:right="60" w:firstLine="0" w:firstLineChars="0"/>
+              <w:rPr>
+                <w:rFonts w:ascii="Times New Roman" w:hAnsi="Arial" w:eastAsia="Arial" w:cs="Arial"/>
+                <w:i w:val="false"/>
+                <w:b w:val="false"/>
+                <w:u w:val="none"/>
+                <w:sz w:val="22"/>
+                <w:szCs w:val="22"/>
+                <w:color w:val="000000"/>
+              </w:rPr>
+            </w:pPr>
+            <w:r xmlns:w="http://schemas.openxmlformats.org/wordprocessingml/2006/main" xmlns:wp="http://schemas.openxmlformats.org/drawingml/2006/wordprocessingDrawing" xmlns:r="http://schemas.openxmlformats.org/officeDocument/2006/relationships" xmlns:w14="http://schemas.microsoft.com/office/word/2010/wordml">
+              <w:rPr>
+                <w:rFonts w:ascii="Times New Roman" w:hAnsi="Arial" w:eastAsia="Arial" w:cs="Arial"/>
+                <w:i w:val="false"/>
+                <w:b w:val="false"/>
+                <w:u w:val="none"/>
+                <w:sz w:val="22"/>
+                <w:szCs w:val="22"/>
+                <w:color w:val="000000"/>
+              </w:rPr>
+              <w:t xml:space="preserve">n</w:t>
+            </w:r>
+          </w:p>
+        </w:tc>
+      </w:tr>
+      <w:tr>
+        <w:trPr>
+          <w:trHeight w:val="360" w:hRule="auto"/>
+        </w:trPr>
+        body 1
+        <w:tc>
+          <w:tcPr>
+            <w:tcBorders>
+              <w:bottom w:val="none" w:sz="0" w:space="0" w:color="000000"/>
+              <w:top w:val="single" w:sz="12" w:space="0" w:color="666666"/>
+              <w:left w:val="none" w:sz="0" w:space="0" w:color="000000"/>
+              <w:right w:val="none" w:sz="0" w:space="0" w:color="000000"/>
+            </w:tcBorders>
+            <w:shd w:val="clear" w:color="auto" w:fill="FFFFFF"/>
+            <w:tcMar>
+              <w:top w:w="0" w:type="dxa"/>
+              <w:bottom w:w="0" w:type="dxa"/>
+              <w:left w:w="0" w:type="dxa"/>
+              <w:right w:w="0" w:type="dxa"/>
+            </w:tcMar>
+            <w:vAlign w:val="center"/>
+          </w:tcPr>
+          <w:p>
+            <w:pPr>
+              <w:pStyle w:val="Normal"/>
+              <w:jc w:val="left"/>
+              <w:pBdr>
+                <w:bottom w:val="none" w:sz="0" w:space="0" w:color="000000"/>
+                <w:top w:val="none" w:sz="0" w:space="0" w:color="000000"/>
+                <w:left w:val="none" w:sz="0" w:space="0" w:color="000000"/>
+                <w:right w:val="none" w:sz="0" w:space="0" w:color="000000"/>
+              </w:pBdr>
+              <w:spacing w:after="60" w:before="60" w:line="240"/>
+              <w:ind w:left="60" w:right="60" w:firstLine="0" w:firstLineChars="0"/>
+              <w:rPr>
+                <w:rFonts w:ascii="Times New Roman" w:hAnsi="Arial" w:eastAsia="Arial" w:cs="Arial"/>
+                <w:i w:val="false"/>
+                <w:b w:val="false"/>
+                <w:u w:val="none"/>
+                <w:sz w:val="22"/>
+                <w:szCs w:val="22"/>
+                <w:color w:val="000000"/>
+              </w:rPr>
+            </w:pPr>
+            <w:r xmlns:w="http://schemas.openxmlformats.org/wordprocessingml/2006/main" xmlns:wp="http://schemas.openxmlformats.org/drawingml/2006/wordprocessingDrawing" xmlns:r="http://schemas.openxmlformats.org/officeDocument/2006/relationships" xmlns:w14="http://schemas.microsoft.com/office/word/2010/wordml">
+              <w:rPr>
+                <w:rFonts w:ascii="Times New Roman" w:hAnsi="Arial" w:eastAsia="Arial" w:cs="Arial"/>
+                <w:i w:val="false"/>
+                <w:b w:val="false"/>
+                <w:u w:val="none"/>
+                <w:sz w:val="22"/>
+                <w:szCs w:val="22"/>
+                <w:color w:val="000000"/>
+              </w:rPr>
+              <w:t xml:space="preserve">Nhân vật</w:t>
+            </w:r>
+          </w:p>
+        </w:tc>
+        <w:tc>
+          <w:tcPr>
+            <w:tcBorders>
+              <w:bottom w:val="none" w:sz="0" w:space="0" w:color="000000"/>
+              <w:top w:val="single" w:sz="12" w:space="0" w:color="666666"/>
+              <w:left w:val="none" w:sz="0" w:space="0" w:color="000000"/>
+              <w:right w:val="none" w:sz="0" w:space="0" w:color="000000"/>
+            </w:tcBorders>
+            <w:shd w:val="clear" w:color="auto" w:fill="FFFFFF"/>
+            <w:tcMar>
+              <w:top w:w="0" w:type="dxa"/>
+              <w:bottom w:w="0" w:type="dxa"/>
+              <w:left w:w="0" w:type="dxa"/>
+              <w:right w:w="0" w:type="dxa"/>
+            </w:tcMar>
+            <w:vAlign w:val="center"/>
+          </w:tcPr>
+          <w:p>
+            <w:pPr>
+              <w:pStyle w:val="Normal"/>
+              <w:jc w:val="left"/>
+              <w:pBdr>
+                <w:bottom w:val="none" w:sz="0" w:space="0" w:color="000000"/>
+                <w:top w:val="none" w:sz="0" w:space="0" w:color="000000"/>
+                <w:left w:val="none" w:sz="0" w:space="0" w:color="000000"/>
+                <w:right w:val="none" w:sz="0" w:space="0" w:color="000000"/>
+              </w:pBdr>
+              <w:spacing w:after="60" w:before="60" w:line="240"/>
+              <w:ind w:left="60" w:right="60" w:firstLine="0" w:firstLineChars="0"/>
+              <w:rPr>
+                <w:rFonts w:ascii="Times New Roman" w:hAnsi="Arial" w:eastAsia="Arial" w:cs="Arial"/>
+                <w:i w:val="false"/>
+                <w:b w:val="false"/>
+                <w:u w:val="none"/>
+                <w:sz w:val="22"/>
+                <w:szCs w:val="22"/>
+                <w:color w:val="000000"/>
+              </w:rPr>
+            </w:pPr>
+            <w:r xmlns:w="http://schemas.openxmlformats.org/wordprocessingml/2006/main" xmlns:wp="http://schemas.openxmlformats.org/drawingml/2006/wordprocessingDrawing" xmlns:r="http://schemas.openxmlformats.org/officeDocument/2006/relationships" xmlns:w14="http://schemas.microsoft.com/office/word/2010/wordml">
+              <w:rPr>
+                <w:rFonts w:ascii="Times New Roman" w:hAnsi="Arial" w:eastAsia="Arial" w:cs="Arial"/>
+                <w:i w:val="false"/>
+                <w:b w:val="false"/>
+                <w:u w:val="none"/>
+                <w:sz w:val="22"/>
+                <w:szCs w:val="22"/>
+                <w:color w:val="000000"/>
+              </w:rPr>
+              <w:t xml:space="preserve">fogg</w:t>
+            </w:r>
+          </w:p>
+        </w:tc>
+        <w:tc>
+          <w:tcPr>
+            <w:tcBorders>
+              <w:bottom w:val="none" w:sz="0" w:space="0" w:color="000000"/>
+              <w:top w:val="single" w:sz="12" w:space="0" w:color="666666"/>
+              <w:left w:val="none" w:sz="0" w:space="0" w:color="000000"/>
+              <w:right w:val="none" w:sz="0" w:space="0" w:color="000000"/>
+            </w:tcBorders>
+            <w:shd w:val="clear" w:color="auto" w:fill="FFFFFF"/>
+            <w:tcMar>
+              <w:top w:w="0" w:type="dxa"/>
+              <w:bottom w:w="0" w:type="dxa"/>
+              <w:left w:w="0" w:type="dxa"/>
+              <w:right w:w="0" w:type="dxa"/>
+            </w:tcMar>
+            <w:vAlign w:val="center"/>
+          </w:tcPr>
+          <w:p>
+            <w:pPr>
+              <w:pStyle w:val="Normal"/>
+              <w:jc w:val="right"/>
+              <w:pBdr>
+                <w:bottom w:val="none" w:sz="0" w:space="0" w:color="000000"/>
+                <w:top w:val="none" w:sz="0" w:space="0" w:color="000000"/>
+                <w:left w:val="none" w:sz="0" w:space="0" w:color="000000"/>
+                <w:right w:val="none" w:sz="0" w:space="0" w:color="000000"/>
+              </w:pBdr>
+              <w:spacing w:after="60" w:before="60" w:line="240"/>
+              <w:ind w:left="60" w:right="60" w:firstLine="0" w:firstLineChars="0"/>
+              <w:rPr>
+                <w:rFonts w:ascii="Times New Roman" w:hAnsi="Arial" w:eastAsia="Arial" w:cs="Arial"/>
+                <w:i w:val="false"/>
+                <w:b w:val="false"/>
+                <w:u w:val="none"/>
+                <w:sz w:val="22"/>
+                <w:szCs w:val="22"/>
+                <w:color w:val="000000"/>
+              </w:rPr>
+            </w:pPr>
+            <w:r xmlns:w="http://schemas.openxmlformats.org/wordprocessingml/2006/main" xmlns:wp="http://schemas.openxmlformats.org/drawingml/2006/wordprocessingDrawing" xmlns:r="http://schemas.openxmlformats.org/officeDocument/2006/relationships" xmlns:w14="http://schemas.microsoft.com/office/word/2010/wordml">
+              <w:rPr>
+                <w:rFonts w:ascii="Times New Roman" w:hAnsi="Arial" w:eastAsia="Arial" w:cs="Arial"/>
+                <w:i w:val="false"/>
+                <w:b w:val="false"/>
+                <w:u w:val="none"/>
+                <w:sz w:val="22"/>
+                <w:szCs w:val="22"/>
+                <w:color w:val="000000"/>
+              </w:rPr>
+              <w:t xml:space="preserve">525</w:t>
+            </w:r>
+          </w:p>
+        </w:tc>
+      </w:tr>
+      <w:tr>
+        <w:trPr>
+          <w:trHeight w:val="360" w:hRule="auto"/>
+        </w:trPr>
+        body 2
+        <w:tc>
+          <w:tcPr>
+            <w:tcBorders>
+              <w:bottom w:val="none" w:sz="0" w:space="0" w:color="000000"/>
+              <w:top w:val="none" w:sz="0" w:space="0" w:color="000000"/>
+              <w:left w:val="none" w:sz="0" w:space="0" w:color="000000"/>
+              <w:right w:val="none" w:sz="0" w:space="0" w:color="000000"/>
+            </w:tcBorders>
+            <w:shd w:val="clear" w:color="auto" w:fill="FFFFFF"/>
+            <w:tcMar>
+              <w:top w:w="0" w:type="dxa"/>
+              <w:bottom w:w="0" w:type="dxa"/>
+              <w:left w:w="0" w:type="dxa"/>
+              <w:right w:w="0" w:type="dxa"/>
+            </w:tcMar>
+            <w:vAlign w:val="center"/>
+          </w:tcPr>
+          <w:p>
+            <w:pPr>
+              <w:pStyle w:val="Normal"/>
+              <w:jc w:val="left"/>
+              <w:pBdr>
+                <w:bottom w:val="none" w:sz="0" w:space="0" w:color="000000"/>
+                <w:top w:val="none" w:sz="0" w:space="0" w:color="000000"/>
+                <w:left w:val="none" w:sz="0" w:space="0" w:color="000000"/>
+                <w:right w:val="none" w:sz="0" w:space="0" w:color="000000"/>
+              </w:pBdr>
+              <w:spacing w:after="60" w:before="60" w:line="240"/>
+              <w:ind w:left="60" w:right="60" w:firstLine="0" w:firstLineChars="0"/>
+              <w:rPr>
+                <w:rFonts w:ascii="Times New Roman" w:hAnsi="Arial" w:eastAsia="Arial" w:cs="Arial"/>
+                <w:i w:val="false"/>
+                <w:b w:val="false"/>
+                <w:u w:val="none"/>
+                <w:sz w:val="22"/>
+                <w:szCs w:val="22"/>
+                <w:color w:val="000000"/>
+              </w:rPr>
+            </w:pPr>
+            <w:r xmlns:w="http://schemas.openxmlformats.org/wordprocessingml/2006/main" xmlns:wp="http://schemas.openxmlformats.org/drawingml/2006/wordprocessingDrawing" xmlns:r="http://schemas.openxmlformats.org/officeDocument/2006/relationships" xmlns:w14="http://schemas.microsoft.com/office/word/2010/wordml">
+              <w:rPr>
+                <w:rFonts w:ascii="Times New Roman" w:hAnsi="Arial" w:eastAsia="Arial" w:cs="Arial"/>
+                <w:i w:val="false"/>
+                <w:b w:val="false"/>
+                <w:u w:val="none"/>
+                <w:sz w:val="22"/>
+                <w:szCs w:val="22"/>
+                <w:color w:val="000000"/>
+              </w:rPr>
+              <w:t xml:space="preserve">Nhân vật</w:t>
+            </w:r>
+          </w:p>
+        </w:tc>
+        <w:tc>
+          <w:tcPr>
+            <w:tcBorders>
+              <w:bottom w:val="none" w:sz="0" w:space="0" w:color="000000"/>
+              <w:top w:val="none" w:sz="0" w:space="0" w:color="000000"/>
+              <w:left w:val="none" w:sz="0" w:space="0" w:color="000000"/>
+              <w:right w:val="none" w:sz="0" w:space="0" w:color="000000"/>
+            </w:tcBorders>
+            <w:shd w:val="clear" w:color="auto" w:fill="FFFFFF"/>
+            <w:tcMar>
+              <w:top w:w="0" w:type="dxa"/>
+              <w:bottom w:w="0" w:type="dxa"/>
+              <w:left w:w="0" w:type="dxa"/>
+              <w:right w:w="0" w:type="dxa"/>
+            </w:tcMar>
+            <w:vAlign w:val="center"/>
+          </w:tcPr>
+          <w:p>
+            <w:pPr>
+              <w:pStyle w:val="Normal"/>
+              <w:jc w:val="left"/>
+              <w:pBdr>
+                <w:bottom w:val="none" w:sz="0" w:space="0" w:color="000000"/>
+                <w:top w:val="none" w:sz="0" w:space="0" w:color="000000"/>
+                <w:left w:val="none" w:sz="0" w:space="0" w:color="000000"/>
+                <w:right w:val="none" w:sz="0" w:space="0" w:color="000000"/>
+              </w:pBdr>
+              <w:spacing w:after="60" w:before="60" w:line="240"/>
+              <w:ind w:left="60" w:right="60" w:firstLine="0" w:firstLineChars="0"/>
+              <w:rPr>
+                <w:rFonts w:ascii="Times New Roman" w:hAnsi="Arial" w:eastAsia="Arial" w:cs="Arial"/>
+                <w:i w:val="false"/>
+                <w:b w:val="false"/>
+                <w:u w:val="none"/>
+                <w:sz w:val="22"/>
+                <w:szCs w:val="22"/>
+                <w:color w:val="000000"/>
+              </w:rPr>
+            </w:pPr>
+            <w:r xmlns:w="http://schemas.openxmlformats.org/wordprocessingml/2006/main" xmlns:wp="http://schemas.openxmlformats.org/drawingml/2006/wordprocessingDrawing" xmlns:r="http://schemas.openxmlformats.org/officeDocument/2006/relationships" xmlns:w14="http://schemas.microsoft.com/office/word/2010/wordml">
+              <w:rPr>
+                <w:rFonts w:ascii="Times New Roman" w:hAnsi="Arial" w:eastAsia="Arial" w:cs="Arial"/>
+                <w:i w:val="false"/>
+                <w:b w:val="false"/>
+                <w:u w:val="none"/>
+                <w:sz w:val="22"/>
+                <w:szCs w:val="22"/>
+                <w:color w:val="000000"/>
+              </w:rPr>
+              <w:t xml:space="preserve">passepartout</w:t>
+            </w:r>
+          </w:p>
+        </w:tc>
+        <w:tc>
+          <w:tcPr>
+            <w:tcBorders>
+              <w:bottom w:val="none" w:sz="0" w:space="0" w:color="000000"/>
+              <w:top w:val="none" w:sz="0" w:space="0" w:color="000000"/>
+              <w:left w:val="none" w:sz="0" w:space="0" w:color="000000"/>
+              <w:right w:val="none" w:sz="0" w:space="0" w:color="000000"/>
+            </w:tcBorders>
+            <w:shd w:val="clear" w:color="auto" w:fill="FFFFFF"/>
+            <w:tcMar>
+              <w:top w:w="0" w:type="dxa"/>
+              <w:bottom w:w="0" w:type="dxa"/>
+              <w:left w:w="0" w:type="dxa"/>
+              <w:right w:w="0" w:type="dxa"/>
+            </w:tcMar>
+            <w:vAlign w:val="center"/>
+          </w:tcPr>
+          <w:p>
+            <w:pPr>
+              <w:pStyle w:val="Normal"/>
+              <w:jc w:val="right"/>
+              <w:pBdr>
+                <w:bottom w:val="none" w:sz="0" w:space="0" w:color="000000"/>
+                <w:top w:val="none" w:sz="0" w:space="0" w:color="000000"/>
+                <w:left w:val="none" w:sz="0" w:space="0" w:color="000000"/>
+                <w:right w:val="none" w:sz="0" w:space="0" w:color="000000"/>
+              </w:pBdr>
+              <w:spacing w:after="60" w:before="60" w:line="240"/>
+              <w:ind w:left="60" w:right="60" w:firstLine="0" w:firstLineChars="0"/>
+              <w:rPr>
+                <w:rFonts w:ascii="Times New Roman" w:hAnsi="Arial" w:eastAsia="Arial" w:cs="Arial"/>
+                <w:i w:val="false"/>
+                <w:b w:val="false"/>
+                <w:u w:val="none"/>
+                <w:sz w:val="22"/>
+                <w:szCs w:val="22"/>
+                <w:color w:val="000000"/>
+              </w:rPr>
+            </w:pPr>
+            <w:r xmlns:w="http://schemas.openxmlformats.org/wordprocessingml/2006/main" xmlns:wp="http://schemas.openxmlformats.org/drawingml/2006/wordprocessingDrawing" xmlns:r="http://schemas.openxmlformats.org/officeDocument/2006/relationships" xmlns:w14="http://schemas.microsoft.com/office/word/2010/wordml">
+              <w:rPr>
+                <w:rFonts w:ascii="Times New Roman" w:hAnsi="Arial" w:eastAsia="Arial" w:cs="Arial"/>
+                <w:i w:val="false"/>
+                <w:b w:val="false"/>
+                <w:u w:val="none"/>
+                <w:sz w:val="22"/>
+                <w:szCs w:val="22"/>
+                <w:color w:val="000000"/>
+              </w:rPr>
+              <w:t xml:space="preserve">370</w:t>
+            </w:r>
+          </w:p>
+        </w:tc>
+      </w:tr>
+      <w:tr>
+        <w:trPr>
+          <w:trHeight w:val="360" w:hRule="auto"/>
+        </w:trPr>
+        body 3
+        <w:tc>
+          <w:tcPr>
+            <w:tcBorders>
+              <w:bottom w:val="none" w:sz="0" w:space="0" w:color="000000"/>
+              <w:top w:val="none" w:sz="0" w:space="0" w:color="000000"/>
+              <w:left w:val="none" w:sz="0" w:space="0" w:color="000000"/>
+              <w:right w:val="none" w:sz="0" w:space="0" w:color="000000"/>
+            </w:tcBorders>
+            <w:shd w:val="clear" w:color="auto" w:fill="FFFFFF"/>
+            <w:tcMar>
+              <w:top w:w="0" w:type="dxa"/>
+              <w:bottom w:w="0" w:type="dxa"/>
+              <w:left w:w="0" w:type="dxa"/>
+              <w:right w:w="0" w:type="dxa"/>
+            </w:tcMar>
+            <w:vAlign w:val="center"/>
+          </w:tcPr>
+          <w:p>
+            <w:pPr>
+              <w:pStyle w:val="Normal"/>
+              <w:jc w:val="left"/>
+              <w:pBdr>
+                <w:bottom w:val="none" w:sz="0" w:space="0" w:color="000000"/>
+                <w:top w:val="none" w:sz="0" w:space="0" w:color="000000"/>
+                <w:left w:val="none" w:sz="0" w:space="0" w:color="000000"/>
+                <w:right w:val="none" w:sz="0" w:space="0" w:color="000000"/>
+              </w:pBdr>
+              <w:spacing w:after="60" w:before="60" w:line="240"/>
+              <w:ind w:left="60" w:right="60" w:firstLine="0" w:firstLineChars="0"/>
+              <w:rPr>
+                <w:rFonts w:ascii="Times New Roman" w:hAnsi="Arial" w:eastAsia="Arial" w:cs="Arial"/>
+                <w:i w:val="false"/>
+                <w:b w:val="false"/>
+                <w:u w:val="none"/>
+                <w:sz w:val="22"/>
+                <w:szCs w:val="22"/>
+                <w:color w:val="000000"/>
+              </w:rPr>
+            </w:pPr>
+            <w:r xmlns:w="http://schemas.openxmlformats.org/wordprocessingml/2006/main" xmlns:wp="http://schemas.openxmlformats.org/drawingml/2006/wordprocessingDrawing" xmlns:r="http://schemas.openxmlformats.org/officeDocument/2006/relationships" xmlns:w14="http://schemas.microsoft.com/office/word/2010/wordml">
+              <w:rPr>
+                <w:rFonts w:ascii="Times New Roman" w:hAnsi="Arial" w:eastAsia="Arial" w:cs="Arial"/>
+                <w:i w:val="false"/>
+                <w:b w:val="false"/>
+                <w:u w:val="none"/>
+                <w:sz w:val="22"/>
+                <w:szCs w:val="22"/>
+                <w:color w:val="000000"/>
+              </w:rPr>
+              <w:t xml:space="preserve">Nhân vật</w:t>
+            </w:r>
+          </w:p>
+        </w:tc>
+        <w:tc>
+          <w:tcPr>
+            <w:tcBorders>
+              <w:bottom w:val="none" w:sz="0" w:space="0" w:color="000000"/>
+              <w:top w:val="none" w:sz="0" w:space="0" w:color="000000"/>
+              <w:left w:val="none" w:sz="0" w:space="0" w:color="000000"/>
+              <w:right w:val="none" w:sz="0" w:space="0" w:color="000000"/>
+            </w:tcBorders>
+            <w:shd w:val="clear" w:color="auto" w:fill="FFFFFF"/>
+            <w:tcMar>
+              <w:top w:w="0" w:type="dxa"/>
+              <w:bottom w:w="0" w:type="dxa"/>
+              <w:left w:w="0" w:type="dxa"/>
+              <w:right w:w="0" w:type="dxa"/>
+            </w:tcMar>
+            <w:vAlign w:val="center"/>
+          </w:tcPr>
+          <w:p>
+            <w:pPr>
+              <w:pStyle w:val="Normal"/>
+              <w:jc w:val="left"/>
+              <w:pBdr>
+                <w:bottom w:val="none" w:sz="0" w:space="0" w:color="000000"/>
+                <w:top w:val="none" w:sz="0" w:space="0" w:color="000000"/>
+                <w:left w:val="none" w:sz="0" w:space="0" w:color="000000"/>
+                <w:right w:val="none" w:sz="0" w:space="0" w:color="000000"/>
+              </w:pBdr>
+              <w:spacing w:after="60" w:before="60" w:line="240"/>
+              <w:ind w:left="60" w:right="60" w:firstLine="0" w:firstLineChars="0"/>
+              <w:rPr>
+                <w:rFonts w:ascii="Times New Roman" w:hAnsi="Arial" w:eastAsia="Arial" w:cs="Arial"/>
+                <w:i w:val="false"/>
+                <w:b w:val="false"/>
+                <w:u w:val="none"/>
+                <w:sz w:val="22"/>
+                <w:szCs w:val="22"/>
+                <w:color w:val="000000"/>
+              </w:rPr>
+            </w:pPr>
+            <w:r xmlns:w="http://schemas.openxmlformats.org/wordprocessingml/2006/main" xmlns:wp="http://schemas.openxmlformats.org/drawingml/2006/wordprocessingDrawing" xmlns:r="http://schemas.openxmlformats.org/officeDocument/2006/relationships" xmlns:w14="http://schemas.microsoft.com/office/word/2010/wordml">
+              <w:rPr>
+                <w:rFonts w:ascii="Times New Roman" w:hAnsi="Arial" w:eastAsia="Arial" w:cs="Arial"/>
+                <w:i w:val="false"/>
+                <w:b w:val="false"/>
+                <w:u w:val="none"/>
+                <w:sz w:val="22"/>
+                <w:szCs w:val="22"/>
+                <w:color w:val="000000"/>
+              </w:rPr>
+              <w:t xml:space="preserve">fix</w:t>
+            </w:r>
+          </w:p>
+        </w:tc>
+        <w:tc>
+          <w:tcPr>
+            <w:tcBorders>
+              <w:bottom w:val="none" w:sz="0" w:space="0" w:color="000000"/>
+              <w:top w:val="none" w:sz="0" w:space="0" w:color="000000"/>
+              <w:left w:val="none" w:sz="0" w:space="0" w:color="000000"/>
+              <w:right w:val="none" w:sz="0" w:space="0" w:color="000000"/>
+            </w:tcBorders>
+            <w:shd w:val="clear" w:color="auto" w:fill="FFFFFF"/>
+            <w:tcMar>
+              <w:top w:w="0" w:type="dxa"/>
+              <w:bottom w:w="0" w:type="dxa"/>
+              <w:left w:w="0" w:type="dxa"/>
+              <w:right w:w="0" w:type="dxa"/>
+            </w:tcMar>
+            <w:vAlign w:val="center"/>
+          </w:tcPr>
+          <w:p>
+            <w:pPr>
+              <w:pStyle w:val="Normal"/>
+              <w:jc w:val="right"/>
+              <w:pBdr>
+                <w:bottom w:val="none" w:sz="0" w:space="0" w:color="000000"/>
+                <w:top w:val="none" w:sz="0" w:space="0" w:color="000000"/>
+                <w:left w:val="none" w:sz="0" w:space="0" w:color="000000"/>
+                <w:right w:val="none" w:sz="0" w:space="0" w:color="000000"/>
+              </w:pBdr>
+              <w:spacing w:after="60" w:before="60" w:line="240"/>
+              <w:ind w:left="60" w:right="60" w:firstLine="0" w:firstLineChars="0"/>
+              <w:rPr>
+                <w:rFonts w:ascii="Times New Roman" w:hAnsi="Arial" w:eastAsia="Arial" w:cs="Arial"/>
+                <w:i w:val="false"/>
+                <w:b w:val="false"/>
+                <w:u w:val="none"/>
+                <w:sz w:val="22"/>
+                <w:szCs w:val="22"/>
+                <w:color w:val="000000"/>
+              </w:rPr>
+            </w:pPr>
+            <w:r xmlns:w="http://schemas.openxmlformats.org/wordprocessingml/2006/main" xmlns:wp="http://schemas.openxmlformats.org/drawingml/2006/wordprocessingDrawing" xmlns:r="http://schemas.openxmlformats.org/officeDocument/2006/relationships" xmlns:w14="http://schemas.microsoft.com/office/word/2010/wordml">
+              <w:rPr>
+                <w:rFonts w:ascii="Times New Roman" w:hAnsi="Arial" w:eastAsia="Arial" w:cs="Arial"/>
+                <w:i w:val="false"/>
+                <w:b w:val="false"/>
+                <w:u w:val="none"/>
+                <w:sz w:val="22"/>
+                <w:szCs w:val="22"/>
+                <w:color w:val="000000"/>
+              </w:rPr>
+              <w:t xml:space="preserve">230</w:t>
+            </w:r>
+          </w:p>
+        </w:tc>
+      </w:tr>
+      <w:tr>
+        <w:trPr>
+          <w:trHeight w:val="360" w:hRule="auto"/>
+        </w:trPr>
+        body 4
+        <w:tc>
+          <w:tcPr>
+            <w:tcBorders>
+              <w:bottom w:val="none" w:sz="0" w:space="0" w:color="000000"/>
+              <w:top w:val="none" w:sz="0" w:space="0" w:color="000000"/>
+              <w:left w:val="none" w:sz="0" w:space="0" w:color="000000"/>
+              <w:right w:val="none" w:sz="0" w:space="0" w:color="000000"/>
+            </w:tcBorders>
+            <w:shd w:val="clear" w:color="auto" w:fill="FFFFFF"/>
+            <w:tcMar>
+              <w:top w:w="0" w:type="dxa"/>
+              <w:bottom w:w="0" w:type="dxa"/>
+              <w:left w:w="0" w:type="dxa"/>
+              <w:right w:w="0" w:type="dxa"/>
+            </w:tcMar>
+            <w:vAlign w:val="center"/>
+          </w:tcPr>
+          <w:p>
+            <w:pPr>
+              <w:pStyle w:val="Normal"/>
+              <w:jc w:val="left"/>
+              <w:pBdr>
+                <w:bottom w:val="none" w:sz="0" w:space="0" w:color="000000"/>
+                <w:top w:val="none" w:sz="0" w:space="0" w:color="000000"/>
+                <w:left w:val="none" w:sz="0" w:space="0" w:color="000000"/>
+                <w:right w:val="none" w:sz="0" w:space="0" w:color="000000"/>
+              </w:pBdr>
+              <w:spacing w:after="60" w:before="60" w:line="240"/>
+              <w:ind w:left="60" w:right="60" w:firstLine="0" w:firstLineChars="0"/>
+              <w:rPr>
+                <w:rFonts w:ascii="Times New Roman" w:hAnsi="Arial" w:eastAsia="Arial" w:cs="Arial"/>
+                <w:i w:val="false"/>
+                <w:b w:val="false"/>
+                <w:u w:val="none"/>
+                <w:sz w:val="22"/>
+                <w:szCs w:val="22"/>
+                <w:color w:val="000000"/>
+              </w:rPr>
+            </w:pPr>
+            <w:r xmlns:w="http://schemas.openxmlformats.org/wordprocessingml/2006/main" xmlns:wp="http://schemas.openxmlformats.org/drawingml/2006/wordprocessingDrawing" xmlns:r="http://schemas.openxmlformats.org/officeDocument/2006/relationships" xmlns:w14="http://schemas.microsoft.com/office/word/2010/wordml">
+              <w:rPr>
+                <w:rFonts w:ascii="Times New Roman" w:hAnsi="Arial" w:eastAsia="Arial" w:cs="Arial"/>
+                <w:i w:val="false"/>
+                <w:b w:val="false"/>
+                <w:u w:val="none"/>
+                <w:sz w:val="22"/>
+                <w:szCs w:val="22"/>
+                <w:color w:val="000000"/>
+              </w:rPr>
+              <w:t xml:space="preserve">Nhân vật</w:t>
+            </w:r>
+          </w:p>
+        </w:tc>
+        <w:tc>
+          <w:tcPr>
+            <w:tcBorders>
+              <w:bottom w:val="none" w:sz="0" w:space="0" w:color="000000"/>
+              <w:top w:val="none" w:sz="0" w:space="0" w:color="000000"/>
+              <w:left w:val="none" w:sz="0" w:space="0" w:color="000000"/>
+              <w:right w:val="none" w:sz="0" w:space="0" w:color="000000"/>
+            </w:tcBorders>
+            <w:shd w:val="clear" w:color="auto" w:fill="FFFFFF"/>
+            <w:tcMar>
+              <w:top w:w="0" w:type="dxa"/>
+              <w:bottom w:w="0" w:type="dxa"/>
+              <w:left w:w="0" w:type="dxa"/>
+              <w:right w:w="0" w:type="dxa"/>
+            </w:tcMar>
+            <w:vAlign w:val="center"/>
+          </w:tcPr>
+          <w:p>
+            <w:pPr>
+              <w:pStyle w:val="Normal"/>
+              <w:jc w:val="left"/>
+              <w:pBdr>
+                <w:bottom w:val="none" w:sz="0" w:space="0" w:color="000000"/>
+                <w:top w:val="none" w:sz="0" w:space="0" w:color="000000"/>
+                <w:left w:val="none" w:sz="0" w:space="0" w:color="000000"/>
+                <w:right w:val="none" w:sz="0" w:space="0" w:color="000000"/>
+              </w:pBdr>
+              <w:spacing w:after="60" w:before="60" w:line="240"/>
+              <w:ind w:left="60" w:right="60" w:firstLine="0" w:firstLineChars="0"/>
+              <w:rPr>
+                <w:rFonts w:ascii="Times New Roman" w:hAnsi="Arial" w:eastAsia="Arial" w:cs="Arial"/>
+                <w:i w:val="false"/>
+                <w:b w:val="false"/>
+                <w:u w:val="none"/>
+                <w:sz w:val="22"/>
+                <w:szCs w:val="22"/>
+                <w:color w:val="000000"/>
+              </w:rPr>
+            </w:pPr>
+            <w:r xmlns:w="http://schemas.openxmlformats.org/wordprocessingml/2006/main" xmlns:wp="http://schemas.openxmlformats.org/drawingml/2006/wordprocessingDrawing" xmlns:r="http://schemas.openxmlformats.org/officeDocument/2006/relationships" xmlns:w14="http://schemas.microsoft.com/office/word/2010/wordml">
+              <w:rPr>
+                <w:rFonts w:ascii="Times New Roman" w:hAnsi="Arial" w:eastAsia="Arial" w:cs="Arial"/>
+                <w:i w:val="false"/>
+                <w:b w:val="false"/>
+                <w:u w:val="none"/>
+                <w:sz w:val="22"/>
+                <w:szCs w:val="22"/>
+                <w:color w:val="000000"/>
+              </w:rPr>
+              <w:t xml:space="preserve">phileas</w:t>
+            </w:r>
+          </w:p>
+        </w:tc>
+        <w:tc>
+          <w:tcPr>
+            <w:tcBorders>
+              <w:bottom w:val="none" w:sz="0" w:space="0" w:color="000000"/>
+              <w:top w:val="none" w:sz="0" w:space="0" w:color="000000"/>
+              <w:left w:val="none" w:sz="0" w:space="0" w:color="000000"/>
+              <w:right w:val="none" w:sz="0" w:space="0" w:color="000000"/>
+            </w:tcBorders>
+            <w:shd w:val="clear" w:color="auto" w:fill="FFFFFF"/>
+            <w:tcMar>
+              <w:top w:w="0" w:type="dxa"/>
+              <w:bottom w:w="0" w:type="dxa"/>
+              <w:left w:w="0" w:type="dxa"/>
+              <w:right w:w="0" w:type="dxa"/>
+            </w:tcMar>
+            <w:vAlign w:val="center"/>
+          </w:tcPr>
+          <w:p>
+            <w:pPr>
+              <w:pStyle w:val="Normal"/>
+              <w:jc w:val="right"/>
+              <w:pBdr>
+                <w:bottom w:val="none" w:sz="0" w:space="0" w:color="000000"/>
+                <w:top w:val="none" w:sz="0" w:space="0" w:color="000000"/>
+                <w:left w:val="none" w:sz="0" w:space="0" w:color="000000"/>
+                <w:right w:val="none" w:sz="0" w:space="0" w:color="000000"/>
+              </w:pBdr>
+              <w:spacing w:after="60" w:before="60" w:line="240"/>
+              <w:ind w:left="60" w:right="60" w:firstLine="0" w:firstLineChars="0"/>
+              <w:rPr>
+                <w:rFonts w:ascii="Times New Roman" w:hAnsi="Arial" w:eastAsia="Arial" w:cs="Arial"/>
+                <w:i w:val="false"/>
+                <w:b w:val="false"/>
+                <w:u w:val="none"/>
+                <w:sz w:val="22"/>
+                <w:szCs w:val="22"/>
+                <w:color w:val="000000"/>
+              </w:rPr>
+            </w:pPr>
+            <w:r xmlns:w="http://schemas.openxmlformats.org/wordprocessingml/2006/main" xmlns:wp="http://schemas.openxmlformats.org/drawingml/2006/wordprocessingDrawing" xmlns:r="http://schemas.openxmlformats.org/officeDocument/2006/relationships" xmlns:w14="http://schemas.microsoft.com/office/word/2010/wordml">
+              <w:rPr>
+                <w:rFonts w:ascii="Times New Roman" w:hAnsi="Arial" w:eastAsia="Arial" w:cs="Arial"/>
+                <w:i w:val="false"/>
+                <w:b w:val="false"/>
+                <w:u w:val="none"/>
+                <w:sz w:val="22"/>
+                <w:szCs w:val="22"/>
+                <w:color w:val="000000"/>
+              </w:rPr>
+              <w:t xml:space="preserve">208</w:t>
+            </w:r>
+          </w:p>
+        </w:tc>
+      </w:tr>
+      <w:tr>
+        <w:trPr>
+          <w:trHeight w:val="360" w:hRule="auto"/>
+        </w:trPr>
+        body 5
+        <w:tc>
+          <w:tcPr>
+            <w:tcBorders>
+              <w:bottom w:val="none" w:sz="0" w:space="0" w:color="000000"/>
+              <w:top w:val="none" w:sz="0" w:space="0" w:color="000000"/>
+              <w:left w:val="none" w:sz="0" w:space="0" w:color="000000"/>
+              <w:right w:val="none" w:sz="0" w:space="0" w:color="000000"/>
+            </w:tcBorders>
+            <w:shd w:val="clear" w:color="auto" w:fill="FFFFFF"/>
+            <w:tcMar>
+              <w:top w:w="0" w:type="dxa"/>
+              <w:bottom w:w="0" w:type="dxa"/>
+              <w:left w:w="0" w:type="dxa"/>
+              <w:right w:w="0" w:type="dxa"/>
+            </w:tcMar>
+            <w:vAlign w:val="center"/>
+          </w:tcPr>
+          <w:p>
+            <w:pPr>
+              <w:pStyle w:val="Normal"/>
+              <w:jc w:val="left"/>
+              <w:pBdr>
+                <w:bottom w:val="none" w:sz="0" w:space="0" w:color="000000"/>
+                <w:top w:val="none" w:sz="0" w:space="0" w:color="000000"/>
+                <w:left w:val="none" w:sz="0" w:space="0" w:color="000000"/>
+                <w:right w:val="none" w:sz="0" w:space="0" w:color="000000"/>
+              </w:pBdr>
+              <w:spacing w:after="60" w:before="60" w:line="240"/>
+              <w:ind w:left="60" w:right="60" w:firstLine="0" w:firstLineChars="0"/>
+              <w:rPr>
+                <w:rFonts w:ascii="Times New Roman" w:hAnsi="Arial" w:eastAsia="Arial" w:cs="Arial"/>
+                <w:i w:val="false"/>
+                <w:b w:val="false"/>
+                <w:u w:val="none"/>
+                <w:sz w:val="22"/>
+                <w:szCs w:val="22"/>
+                <w:color w:val="000000"/>
+              </w:rPr>
+            </w:pPr>
+            <w:r xmlns:w="http://schemas.openxmlformats.org/wordprocessingml/2006/main" xmlns:wp="http://schemas.openxmlformats.org/drawingml/2006/wordprocessingDrawing" xmlns:r="http://schemas.openxmlformats.org/officeDocument/2006/relationships" xmlns:w14="http://schemas.microsoft.com/office/word/2010/wordml">
+              <w:rPr>
+                <w:rFonts w:ascii="Times New Roman" w:hAnsi="Arial" w:eastAsia="Arial" w:cs="Arial"/>
+                <w:i w:val="false"/>
+                <w:b w:val="false"/>
+                <w:u w:val="none"/>
+                <w:sz w:val="22"/>
+                <w:szCs w:val="22"/>
+                <w:color w:val="000000"/>
+              </w:rPr>
+              <w:t xml:space="preserve">Kỹ thuật – Hành động</w:t>
+            </w:r>
+          </w:p>
+        </w:tc>
+        <w:tc>
+          <w:tcPr>
+            <w:tcBorders>
+              <w:bottom w:val="none" w:sz="0" w:space="0" w:color="000000"/>
+              <w:top w:val="none" w:sz="0" w:space="0" w:color="000000"/>
+              <w:left w:val="none" w:sz="0" w:space="0" w:color="000000"/>
+              <w:right w:val="none" w:sz="0" w:space="0" w:color="000000"/>
+            </w:tcBorders>
+            <w:shd w:val="clear" w:color="auto" w:fill="FFFFFF"/>
+            <w:tcMar>
+              <w:top w:w="0" w:type="dxa"/>
+              <w:bottom w:w="0" w:type="dxa"/>
+              <w:left w:w="0" w:type="dxa"/>
+              <w:right w:w="0" w:type="dxa"/>
+            </w:tcMar>
+            <w:vAlign w:val="center"/>
+          </w:tcPr>
+          <w:p>
+            <w:pPr>
+              <w:pStyle w:val="Normal"/>
+              <w:jc w:val="left"/>
+              <w:pBdr>
+                <w:bottom w:val="none" w:sz="0" w:space="0" w:color="000000"/>
+                <w:top w:val="none" w:sz="0" w:space="0" w:color="000000"/>
+                <w:left w:val="none" w:sz="0" w:space="0" w:color="000000"/>
+                <w:right w:val="none" w:sz="0" w:space="0" w:color="000000"/>
+              </w:pBdr>
+              <w:spacing w:after="60" w:before="60" w:line="240"/>
+              <w:ind w:left="60" w:right="60" w:firstLine="0" w:firstLineChars="0"/>
+              <w:rPr>
+                <w:rFonts w:ascii="Times New Roman" w:hAnsi="Arial" w:eastAsia="Arial" w:cs="Arial"/>
+                <w:i w:val="false"/>
+                <w:b w:val="false"/>
+                <w:u w:val="none"/>
+                <w:sz w:val="22"/>
+                <w:szCs w:val="22"/>
+                <w:color w:val="000000"/>
+              </w:rPr>
+            </w:pPr>
+            <w:r xmlns:w="http://schemas.openxmlformats.org/wordprocessingml/2006/main" xmlns:wp="http://schemas.openxmlformats.org/drawingml/2006/wordprocessingDrawing" xmlns:r="http://schemas.openxmlformats.org/officeDocument/2006/relationships" xmlns:w14="http://schemas.microsoft.com/office/word/2010/wordml">
+              <w:rPr>
+                <w:rFonts w:ascii="Times New Roman" w:hAnsi="Arial" w:eastAsia="Arial" w:cs="Arial"/>
+                <w:i w:val="false"/>
+                <w:b w:val="false"/>
+                <w:u w:val="none"/>
+                <w:sz w:val="22"/>
+                <w:szCs w:val="22"/>
+                <w:color w:val="000000"/>
+              </w:rPr>
+              <w:t xml:space="preserve">train</w:t>
+            </w:r>
+          </w:p>
+        </w:tc>
+        <w:tc>
+          <w:tcPr>
+            <w:tcBorders>
+              <w:bottom w:val="none" w:sz="0" w:space="0" w:color="000000"/>
+              <w:top w:val="none" w:sz="0" w:space="0" w:color="000000"/>
+              <w:left w:val="none" w:sz="0" w:space="0" w:color="000000"/>
+              <w:right w:val="none" w:sz="0" w:space="0" w:color="000000"/>
+            </w:tcBorders>
+            <w:shd w:val="clear" w:color="auto" w:fill="FFFFFF"/>
+            <w:tcMar>
+              <w:top w:w="0" w:type="dxa"/>
+              <w:bottom w:w="0" w:type="dxa"/>
+              <w:left w:w="0" w:type="dxa"/>
+              <w:right w:w="0" w:type="dxa"/>
+            </w:tcMar>
+            <w:vAlign w:val="center"/>
+          </w:tcPr>
+          <w:p>
+            <w:pPr>
+              <w:pStyle w:val="Normal"/>
+              <w:jc w:val="right"/>
+              <w:pBdr>
+                <w:bottom w:val="none" w:sz="0" w:space="0" w:color="000000"/>
+                <w:top w:val="none" w:sz="0" w:space="0" w:color="000000"/>
+                <w:left w:val="none" w:sz="0" w:space="0" w:color="000000"/>
+                <w:right w:val="none" w:sz="0" w:space="0" w:color="000000"/>
+              </w:pBdr>
+              <w:spacing w:after="60" w:before="60" w:line="240"/>
+              <w:ind w:left="60" w:right="60" w:firstLine="0" w:firstLineChars="0"/>
+              <w:rPr>
+                <w:rFonts w:ascii="Times New Roman" w:hAnsi="Arial" w:eastAsia="Arial" w:cs="Arial"/>
+                <w:i w:val="false"/>
+                <w:b w:val="false"/>
+                <w:u w:val="none"/>
+                <w:sz w:val="22"/>
+                <w:szCs w:val="22"/>
+                <w:color w:val="000000"/>
+              </w:rPr>
+            </w:pPr>
+            <w:r xmlns:w="http://schemas.openxmlformats.org/wordprocessingml/2006/main" xmlns:wp="http://schemas.openxmlformats.org/drawingml/2006/wordprocessingDrawing" xmlns:r="http://schemas.openxmlformats.org/officeDocument/2006/relationships" xmlns:w14="http://schemas.microsoft.com/office/word/2010/wordml">
+              <w:rPr>
+                <w:rFonts w:ascii="Times New Roman" w:hAnsi="Arial" w:eastAsia="Arial" w:cs="Arial"/>
+                <w:i w:val="false"/>
+                <w:b w:val="false"/>
+                <w:u w:val="none"/>
+                <w:sz w:val="22"/>
+                <w:szCs w:val="22"/>
+                <w:color w:val="000000"/>
+              </w:rPr>
+              <w:t xml:space="preserve">117</w:t>
+            </w:r>
+          </w:p>
+        </w:tc>
+      </w:tr>
+      <w:tr>
+        <w:trPr>
+          <w:trHeight w:val="360" w:hRule="auto"/>
+        </w:trPr>
+        body 6
+        <w:tc>
+          <w:tcPr>
+            <w:tcBorders>
+              <w:bottom w:val="none" w:sz="0" w:space="0" w:color="000000"/>
+              <w:top w:val="none" w:sz="0" w:space="0" w:color="000000"/>
+              <w:left w:val="none" w:sz="0" w:space="0" w:color="000000"/>
+              <w:right w:val="none" w:sz="0" w:space="0" w:color="000000"/>
+            </w:tcBorders>
+            <w:shd w:val="clear" w:color="auto" w:fill="FFFFFF"/>
+            <w:tcMar>
+              <w:top w:w="0" w:type="dxa"/>
+              <w:bottom w:w="0" w:type="dxa"/>
+              <w:left w:w="0" w:type="dxa"/>
+              <w:right w:w="0" w:type="dxa"/>
+            </w:tcMar>
+            <w:vAlign w:val="center"/>
+          </w:tcPr>
+          <w:p>
+            <w:pPr>
+              <w:pStyle w:val="Normal"/>
+              <w:jc w:val="left"/>
+              <w:pBdr>
+                <w:bottom w:val="none" w:sz="0" w:space="0" w:color="000000"/>
+                <w:top w:val="none" w:sz="0" w:space="0" w:color="000000"/>
+                <w:left w:val="none" w:sz="0" w:space="0" w:color="000000"/>
+                <w:right w:val="none" w:sz="0" w:space="0" w:color="000000"/>
+              </w:pBdr>
+              <w:spacing w:after="60" w:before="60" w:line="240"/>
+              <w:ind w:left="60" w:right="60" w:firstLine="0" w:firstLineChars="0"/>
+              <w:rPr>
+                <w:rFonts w:ascii="Times New Roman" w:hAnsi="Arial" w:eastAsia="Arial" w:cs="Arial"/>
+                <w:i w:val="false"/>
+                <w:b w:val="false"/>
+                <w:u w:val="none"/>
+                <w:sz w:val="22"/>
+                <w:szCs w:val="22"/>
+                <w:color w:val="000000"/>
+              </w:rPr>
+            </w:pPr>
+            <w:r xmlns:w="http://schemas.openxmlformats.org/wordprocessingml/2006/main" xmlns:wp="http://schemas.openxmlformats.org/drawingml/2006/wordprocessingDrawing" xmlns:r="http://schemas.openxmlformats.org/officeDocument/2006/relationships" xmlns:w14="http://schemas.microsoft.com/office/word/2010/wordml">
+              <w:rPr>
+                <w:rFonts w:ascii="Times New Roman" w:hAnsi="Arial" w:eastAsia="Arial" w:cs="Arial"/>
+                <w:i w:val="false"/>
+                <w:b w:val="false"/>
+                <w:u w:val="none"/>
+                <w:sz w:val="22"/>
+                <w:szCs w:val="22"/>
+                <w:color w:val="000000"/>
+              </w:rPr>
+              <w:t xml:space="preserve">Thời gian</w:t>
+            </w:r>
+          </w:p>
+        </w:tc>
+        <w:tc>
+          <w:tcPr>
+            <w:tcBorders>
+              <w:bottom w:val="none" w:sz="0" w:space="0" w:color="000000"/>
+              <w:top w:val="none" w:sz="0" w:space="0" w:color="000000"/>
+              <w:left w:val="none" w:sz="0" w:space="0" w:color="000000"/>
+              <w:right w:val="none" w:sz="0" w:space="0" w:color="000000"/>
+            </w:tcBorders>
+            <w:shd w:val="clear" w:color="auto" w:fill="FFFFFF"/>
+            <w:tcMar>
+              <w:top w:w="0" w:type="dxa"/>
+              <w:bottom w:w="0" w:type="dxa"/>
+              <w:left w:w="0" w:type="dxa"/>
+              <w:right w:w="0" w:type="dxa"/>
+            </w:tcMar>
+            <w:vAlign w:val="center"/>
+          </w:tcPr>
+          <w:p>
+            <w:pPr>
+              <w:pStyle w:val="Normal"/>
+              <w:jc w:val="left"/>
+              <w:pBdr>
+                <w:bottom w:val="none" w:sz="0" w:space="0" w:color="000000"/>
+                <w:top w:val="none" w:sz="0" w:space="0" w:color="000000"/>
+                <w:left w:val="none" w:sz="0" w:space="0" w:color="000000"/>
+                <w:right w:val="none" w:sz="0" w:space="0" w:color="000000"/>
+              </w:pBdr>
+              <w:spacing w:after="60" w:before="60" w:line="240"/>
+              <w:ind w:left="60" w:right="60" w:firstLine="0" w:firstLineChars="0"/>
+              <w:rPr>
+                <w:rFonts w:ascii="Times New Roman" w:hAnsi="Arial" w:eastAsia="Arial" w:cs="Arial"/>
+                <w:i w:val="false"/>
+                <w:b w:val="false"/>
+                <w:u w:val="none"/>
+                <w:sz w:val="22"/>
+                <w:szCs w:val="22"/>
+                <w:color w:val="000000"/>
+              </w:rPr>
+            </w:pPr>
+            <w:r xmlns:w="http://schemas.openxmlformats.org/wordprocessingml/2006/main" xmlns:wp="http://schemas.openxmlformats.org/drawingml/2006/wordprocessingDrawing" xmlns:r="http://schemas.openxmlformats.org/officeDocument/2006/relationships" xmlns:w14="http://schemas.microsoft.com/office/word/2010/wordml">
+              <w:rPr>
+                <w:rFonts w:ascii="Times New Roman" w:hAnsi="Arial" w:eastAsia="Arial" w:cs="Arial"/>
+                <w:i w:val="false"/>
+                <w:b w:val="false"/>
+                <w:u w:val="none"/>
+                <w:sz w:val="22"/>
+                <w:szCs w:val="22"/>
+                <w:color w:val="000000"/>
+              </w:rPr>
+              <w:t xml:space="preserve">time</w:t>
+            </w:r>
+          </w:p>
+        </w:tc>
+        <w:tc>
+          <w:tcPr>
+            <w:tcBorders>
+              <w:bottom w:val="none" w:sz="0" w:space="0" w:color="000000"/>
+              <w:top w:val="none" w:sz="0" w:space="0" w:color="000000"/>
+              <w:left w:val="none" w:sz="0" w:space="0" w:color="000000"/>
+              <w:right w:val="none" w:sz="0" w:space="0" w:color="000000"/>
+            </w:tcBorders>
+            <w:shd w:val="clear" w:color="auto" w:fill="FFFFFF"/>
+            <w:tcMar>
+              <w:top w:w="0" w:type="dxa"/>
+              <w:bottom w:w="0" w:type="dxa"/>
+              <w:left w:w="0" w:type="dxa"/>
+              <w:right w:w="0" w:type="dxa"/>
+            </w:tcMar>
+            <w:vAlign w:val="center"/>
+          </w:tcPr>
+          <w:p>
+            <w:pPr>
+              <w:pStyle w:val="Normal"/>
+              <w:jc w:val="right"/>
+              <w:pBdr>
+                <w:bottom w:val="none" w:sz="0" w:space="0" w:color="000000"/>
+                <w:top w:val="none" w:sz="0" w:space="0" w:color="000000"/>
+                <w:left w:val="none" w:sz="0" w:space="0" w:color="000000"/>
+                <w:right w:val="none" w:sz="0" w:space="0" w:color="000000"/>
+              </w:pBdr>
+              <w:spacing w:after="60" w:before="60" w:line="240"/>
+              <w:ind w:left="60" w:right="60" w:firstLine="0" w:firstLineChars="0"/>
+              <w:rPr>
+                <w:rFonts w:ascii="Times New Roman" w:hAnsi="Arial" w:eastAsia="Arial" w:cs="Arial"/>
+                <w:i w:val="false"/>
+                <w:b w:val="false"/>
+                <w:u w:val="none"/>
+                <w:sz w:val="22"/>
+                <w:szCs w:val="22"/>
+                <w:color w:val="000000"/>
+              </w:rPr>
+            </w:pPr>
+            <w:r xmlns:w="http://schemas.openxmlformats.org/wordprocessingml/2006/main" xmlns:wp="http://schemas.openxmlformats.org/drawingml/2006/wordprocessingDrawing" xmlns:r="http://schemas.openxmlformats.org/officeDocument/2006/relationships" xmlns:w14="http://schemas.microsoft.com/office/word/2010/wordml">
+              <w:rPr>
+                <w:rFonts w:ascii="Times New Roman" w:hAnsi="Arial" w:eastAsia="Arial" w:cs="Arial"/>
+                <w:i w:val="false"/>
+                <w:b w:val="false"/>
+                <w:u w:val="none"/>
+                <w:sz w:val="22"/>
+                <w:szCs w:val="22"/>
+                <w:color w:val="000000"/>
+              </w:rPr>
+              <w:t xml:space="preserve">115</w:t>
+            </w:r>
+          </w:p>
+        </w:tc>
+      </w:tr>
+      <w:tr>
+        <w:trPr>
+          <w:trHeight w:val="360" w:hRule="auto"/>
+        </w:trPr>
+        body 7
+        <w:tc>
+          <w:tcPr>
+            <w:tcBorders>
+              <w:bottom w:val="none" w:sz="0" w:space="0" w:color="000000"/>
+              <w:top w:val="none" w:sz="0" w:space="0" w:color="000000"/>
+              <w:left w:val="none" w:sz="0" w:space="0" w:color="000000"/>
+              <w:right w:val="none" w:sz="0" w:space="0" w:color="000000"/>
+            </w:tcBorders>
+            <w:shd w:val="clear" w:color="auto" w:fill="FFFFFF"/>
+            <w:tcMar>
+              <w:top w:w="0" w:type="dxa"/>
+              <w:bottom w:w="0" w:type="dxa"/>
+              <w:left w:w="0" w:type="dxa"/>
+              <w:right w:w="0" w:type="dxa"/>
+            </w:tcMar>
+            <w:vAlign w:val="center"/>
+          </w:tcPr>
+          <w:p>
+            <w:pPr>
+              <w:pStyle w:val="Normal"/>
+              <w:jc w:val="left"/>
+              <w:pBdr>
+                <w:bottom w:val="none" w:sz="0" w:space="0" w:color="000000"/>
+                <w:top w:val="none" w:sz="0" w:space="0" w:color="000000"/>
+                <w:left w:val="none" w:sz="0" w:space="0" w:color="000000"/>
+                <w:right w:val="none" w:sz="0" w:space="0" w:color="000000"/>
+              </w:pBdr>
+              <w:spacing w:after="60" w:before="60" w:line="240"/>
+              <w:ind w:left="60" w:right="60" w:firstLine="0" w:firstLineChars="0"/>
+              <w:rPr>
+                <w:rFonts w:ascii="Times New Roman" w:hAnsi="Arial" w:eastAsia="Arial" w:cs="Arial"/>
+                <w:i w:val="false"/>
+                <w:b w:val="false"/>
+                <w:u w:val="none"/>
+                <w:sz w:val="22"/>
+                <w:szCs w:val="22"/>
+                <w:color w:val="000000"/>
+              </w:rPr>
+            </w:pPr>
+            <w:r xmlns:w="http://schemas.openxmlformats.org/wordprocessingml/2006/main" xmlns:wp="http://schemas.openxmlformats.org/drawingml/2006/wordprocessingDrawing" xmlns:r="http://schemas.openxmlformats.org/officeDocument/2006/relationships" xmlns:w14="http://schemas.microsoft.com/office/word/2010/wordml">
+              <w:rPr>
+                <w:rFonts w:ascii="Times New Roman" w:hAnsi="Arial" w:eastAsia="Arial" w:cs="Arial"/>
+                <w:i w:val="false"/>
+                <w:b w:val="false"/>
+                <w:u w:val="none"/>
+                <w:sz w:val="22"/>
+                <w:szCs w:val="22"/>
+                <w:color w:val="000000"/>
+              </w:rPr>
+              <w:t xml:space="preserve">Nhân vật</w:t>
+            </w:r>
+          </w:p>
+        </w:tc>
+        <w:tc>
+          <w:tcPr>
+            <w:tcBorders>
+              <w:bottom w:val="none" w:sz="0" w:space="0" w:color="000000"/>
+              <w:top w:val="none" w:sz="0" w:space="0" w:color="000000"/>
+              <w:left w:val="none" w:sz="0" w:space="0" w:color="000000"/>
+              <w:right w:val="none" w:sz="0" w:space="0" w:color="000000"/>
+            </w:tcBorders>
+            <w:shd w:val="clear" w:color="auto" w:fill="FFFFFF"/>
+            <w:tcMar>
+              <w:top w:w="0" w:type="dxa"/>
+              <w:bottom w:w="0" w:type="dxa"/>
+              <w:left w:w="0" w:type="dxa"/>
+              <w:right w:w="0" w:type="dxa"/>
+            </w:tcMar>
+            <w:vAlign w:val="center"/>
+          </w:tcPr>
+          <w:p>
+            <w:pPr>
+              <w:pStyle w:val="Normal"/>
+              <w:jc w:val="left"/>
+              <w:pBdr>
+                <w:bottom w:val="none" w:sz="0" w:space="0" w:color="000000"/>
+                <w:top w:val="none" w:sz="0" w:space="0" w:color="000000"/>
+                <w:left w:val="none" w:sz="0" w:space="0" w:color="000000"/>
+                <w:right w:val="none" w:sz="0" w:space="0" w:color="000000"/>
+              </w:pBdr>
+              <w:spacing w:after="60" w:before="60" w:line="240"/>
+              <w:ind w:left="60" w:right="60" w:firstLine="0" w:firstLineChars="0"/>
+              <w:rPr>
+                <w:rFonts w:ascii="Times New Roman" w:hAnsi="Arial" w:eastAsia="Arial" w:cs="Arial"/>
+                <w:i w:val="false"/>
+                <w:b w:val="false"/>
+                <w:u w:val="none"/>
+                <w:sz w:val="22"/>
+                <w:szCs w:val="22"/>
+                <w:color w:val="000000"/>
+              </w:rPr>
+            </w:pPr>
+            <w:r xmlns:w="http://schemas.openxmlformats.org/wordprocessingml/2006/main" xmlns:wp="http://schemas.openxmlformats.org/drawingml/2006/wordprocessingDrawing" xmlns:r="http://schemas.openxmlformats.org/officeDocument/2006/relationships" xmlns:w14="http://schemas.microsoft.com/office/word/2010/wordml">
+              <w:rPr>
+                <w:rFonts w:ascii="Times New Roman" w:hAnsi="Arial" w:eastAsia="Arial" w:cs="Arial"/>
+                <w:i w:val="false"/>
+                <w:b w:val="false"/>
+                <w:u w:val="none"/>
+                <w:sz w:val="22"/>
+                <w:szCs w:val="22"/>
+                <w:color w:val="000000"/>
+              </w:rPr>
+              <w:t xml:space="preserve">aouda</w:t>
+            </w:r>
+          </w:p>
+        </w:tc>
+        <w:tc>
+          <w:tcPr>
+            <w:tcBorders>
+              <w:bottom w:val="none" w:sz="0" w:space="0" w:color="000000"/>
+              <w:top w:val="none" w:sz="0" w:space="0" w:color="000000"/>
+              <w:left w:val="none" w:sz="0" w:space="0" w:color="000000"/>
+              <w:right w:val="none" w:sz="0" w:space="0" w:color="000000"/>
+            </w:tcBorders>
+            <w:shd w:val="clear" w:color="auto" w:fill="FFFFFF"/>
+            <w:tcMar>
+              <w:top w:w="0" w:type="dxa"/>
+              <w:bottom w:w="0" w:type="dxa"/>
+              <w:left w:w="0" w:type="dxa"/>
+              <w:right w:w="0" w:type="dxa"/>
+            </w:tcMar>
+            <w:vAlign w:val="center"/>
+          </w:tcPr>
+          <w:p>
+            <w:pPr>
+              <w:pStyle w:val="Normal"/>
+              <w:jc w:val="right"/>
+              <w:pBdr>
+                <w:bottom w:val="none" w:sz="0" w:space="0" w:color="000000"/>
+                <w:top w:val="none" w:sz="0" w:space="0" w:color="000000"/>
+                <w:left w:val="none" w:sz="0" w:space="0" w:color="000000"/>
+                <w:right w:val="none" w:sz="0" w:space="0" w:color="000000"/>
+              </w:pBdr>
+              <w:spacing w:after="60" w:before="60" w:line="240"/>
+              <w:ind w:left="60" w:right="60" w:firstLine="0" w:firstLineChars="0"/>
+              <w:rPr>
+                <w:rFonts w:ascii="Times New Roman" w:hAnsi="Arial" w:eastAsia="Arial" w:cs="Arial"/>
+                <w:i w:val="false"/>
+                <w:b w:val="false"/>
+                <w:u w:val="none"/>
+                <w:sz w:val="22"/>
+                <w:szCs w:val="22"/>
+                <w:color w:val="000000"/>
+              </w:rPr>
+            </w:pPr>
+            <w:r xmlns:w="http://schemas.openxmlformats.org/wordprocessingml/2006/main" xmlns:wp="http://schemas.openxmlformats.org/drawingml/2006/wordprocessingDrawing" xmlns:r="http://schemas.openxmlformats.org/officeDocument/2006/relationships" xmlns:w14="http://schemas.microsoft.com/office/word/2010/wordml">
+              <w:rPr>
+                <w:rFonts w:ascii="Times New Roman" w:hAnsi="Arial" w:eastAsia="Arial" w:cs="Arial"/>
+                <w:i w:val="false"/>
+                <w:b w:val="false"/>
+                <w:u w:val="none"/>
+                <w:sz w:val="22"/>
+                <w:szCs w:val="22"/>
+                <w:color w:val="000000"/>
+              </w:rPr>
+              <w:t xml:space="preserve">104</w:t>
+            </w:r>
+          </w:p>
+        </w:tc>
+      </w:tr>
+      <w:tr>
+        <w:trPr>
+          <w:trHeight w:val="360" w:hRule="auto"/>
+        </w:trPr>
+        body 8
+        <w:tc>
+          <w:tcPr>
+            <w:tcBorders>
+              <w:bottom w:val="none" w:sz="0" w:space="0" w:color="000000"/>
+              <w:top w:val="none" w:sz="0" w:space="0" w:color="000000"/>
+              <w:left w:val="none" w:sz="0" w:space="0" w:color="000000"/>
+              <w:right w:val="none" w:sz="0" w:space="0" w:color="000000"/>
+            </w:tcBorders>
+            <w:shd w:val="clear" w:color="auto" w:fill="FFFFFF"/>
+            <w:tcMar>
+              <w:top w:w="0" w:type="dxa"/>
+              <w:bottom w:w="0" w:type="dxa"/>
+              <w:left w:w="0" w:type="dxa"/>
+              <w:right w:w="0" w:type="dxa"/>
+            </w:tcMar>
+            <w:vAlign w:val="center"/>
+          </w:tcPr>
+          <w:p>
+            <w:pPr>
+              <w:pStyle w:val="Normal"/>
+              <w:jc w:val="left"/>
+              <w:pBdr>
+                <w:bottom w:val="none" w:sz="0" w:space="0" w:color="000000"/>
+                <w:top w:val="none" w:sz="0" w:space="0" w:color="000000"/>
+                <w:left w:val="none" w:sz="0" w:space="0" w:color="000000"/>
+                <w:right w:val="none" w:sz="0" w:space="0" w:color="000000"/>
+              </w:pBdr>
+              <w:spacing w:after="60" w:before="60" w:line="240"/>
+              <w:ind w:left="60" w:right="60" w:firstLine="0" w:firstLineChars="0"/>
+              <w:rPr>
+                <w:rFonts w:ascii="Times New Roman" w:hAnsi="Arial" w:eastAsia="Arial" w:cs="Arial"/>
+                <w:i w:val="false"/>
+                <w:b w:val="false"/>
+                <w:u w:val="none"/>
+                <w:sz w:val="22"/>
+                <w:szCs w:val="22"/>
+                <w:color w:val="000000"/>
+              </w:rPr>
+            </w:pPr>
+            <w:r xmlns:w="http://schemas.openxmlformats.org/wordprocessingml/2006/main" xmlns:wp="http://schemas.openxmlformats.org/drawingml/2006/wordprocessingDrawing" xmlns:r="http://schemas.openxmlformats.org/officeDocument/2006/relationships" xmlns:w14="http://schemas.microsoft.com/office/word/2010/wordml">
+              <w:rPr>
+                <w:rFonts w:ascii="Times New Roman" w:hAnsi="Arial" w:eastAsia="Arial" w:cs="Arial"/>
+                <w:i w:val="false"/>
+                <w:b w:val="false"/>
+                <w:u w:val="none"/>
+                <w:sz w:val="22"/>
+                <w:szCs w:val="22"/>
+                <w:color w:val="000000"/>
+              </w:rPr>
+              <w:t xml:space="preserve">Kỹ thuật – Hành động</w:t>
+            </w:r>
+          </w:p>
+        </w:tc>
+        <w:tc>
+          <w:tcPr>
+            <w:tcBorders>
+              <w:bottom w:val="none" w:sz="0" w:space="0" w:color="000000"/>
+              <w:top w:val="none" w:sz="0" w:space="0" w:color="000000"/>
+              <w:left w:val="none" w:sz="0" w:space="0" w:color="000000"/>
+              <w:right w:val="none" w:sz="0" w:space="0" w:color="000000"/>
+            </w:tcBorders>
+            <w:shd w:val="clear" w:color="auto" w:fill="FFFFFF"/>
+            <w:tcMar>
+              <w:top w:w="0" w:type="dxa"/>
+              <w:bottom w:w="0" w:type="dxa"/>
+              <w:left w:w="0" w:type="dxa"/>
+              <w:right w:w="0" w:type="dxa"/>
+            </w:tcMar>
+            <w:vAlign w:val="center"/>
+          </w:tcPr>
+          <w:p>
+            <w:pPr>
+              <w:pStyle w:val="Normal"/>
+              <w:jc w:val="left"/>
+              <w:pBdr>
+                <w:bottom w:val="none" w:sz="0" w:space="0" w:color="000000"/>
+                <w:top w:val="none" w:sz="0" w:space="0" w:color="000000"/>
+                <w:left w:val="none" w:sz="0" w:space="0" w:color="000000"/>
+                <w:right w:val="none" w:sz="0" w:space="0" w:color="000000"/>
+              </w:pBdr>
+              <w:spacing w:after="60" w:before="60" w:line="240"/>
+              <w:ind w:left="60" w:right="60" w:firstLine="0" w:firstLineChars="0"/>
+              <w:rPr>
+                <w:rFonts w:ascii="Times New Roman" w:hAnsi="Arial" w:eastAsia="Arial" w:cs="Arial"/>
+                <w:i w:val="false"/>
+                <w:b w:val="false"/>
+                <w:u w:val="none"/>
+                <w:sz w:val="22"/>
+                <w:szCs w:val="22"/>
+                <w:color w:val="000000"/>
+              </w:rPr>
+            </w:pPr>
+            <w:r xmlns:w="http://schemas.openxmlformats.org/wordprocessingml/2006/main" xmlns:wp="http://schemas.openxmlformats.org/drawingml/2006/wordprocessingDrawing" xmlns:r="http://schemas.openxmlformats.org/officeDocument/2006/relationships" xmlns:w14="http://schemas.microsoft.com/office/word/2010/wordml">
+              <w:rPr>
+                <w:rFonts w:ascii="Times New Roman" w:hAnsi="Arial" w:eastAsia="Arial" w:cs="Arial"/>
+                <w:i w:val="false"/>
+                <w:b w:val="false"/>
+                <w:u w:val="none"/>
+                <w:sz w:val="22"/>
+                <w:szCs w:val="22"/>
+                <w:color w:val="000000"/>
+              </w:rPr>
+              <w:t xml:space="preserve">master</w:t>
+            </w:r>
+          </w:p>
+        </w:tc>
+        <w:tc>
+          <w:tcPr>
+            <w:tcBorders>
+              <w:bottom w:val="none" w:sz="0" w:space="0" w:color="000000"/>
+              <w:top w:val="none" w:sz="0" w:space="0" w:color="000000"/>
+              <w:left w:val="none" w:sz="0" w:space="0" w:color="000000"/>
+              <w:right w:val="none" w:sz="0" w:space="0" w:color="000000"/>
+            </w:tcBorders>
+            <w:shd w:val="clear" w:color="auto" w:fill="FFFFFF"/>
+            <w:tcMar>
+              <w:top w:w="0" w:type="dxa"/>
+              <w:bottom w:w="0" w:type="dxa"/>
+              <w:left w:w="0" w:type="dxa"/>
+              <w:right w:w="0" w:type="dxa"/>
+            </w:tcMar>
+            <w:vAlign w:val="center"/>
+          </w:tcPr>
+          <w:p>
+            <w:pPr>
+              <w:pStyle w:val="Normal"/>
+              <w:jc w:val="right"/>
+              <w:pBdr>
+                <w:bottom w:val="none" w:sz="0" w:space="0" w:color="000000"/>
+                <w:top w:val="none" w:sz="0" w:space="0" w:color="000000"/>
+                <w:left w:val="none" w:sz="0" w:space="0" w:color="000000"/>
+                <w:right w:val="none" w:sz="0" w:space="0" w:color="000000"/>
+              </w:pBdr>
+              <w:spacing w:after="60" w:before="60" w:line="240"/>
+              <w:ind w:left="60" w:right="60" w:firstLine="0" w:firstLineChars="0"/>
+              <w:rPr>
+                <w:rFonts w:ascii="Times New Roman" w:hAnsi="Arial" w:eastAsia="Arial" w:cs="Arial"/>
+                <w:i w:val="false"/>
+                <w:b w:val="false"/>
+                <w:u w:val="none"/>
+                <w:sz w:val="22"/>
+                <w:szCs w:val="22"/>
+                <w:color w:val="000000"/>
+              </w:rPr>
+            </w:pPr>
+            <w:r xmlns:w="http://schemas.openxmlformats.org/wordprocessingml/2006/main" xmlns:wp="http://schemas.openxmlformats.org/drawingml/2006/wordprocessingDrawing" xmlns:r="http://schemas.openxmlformats.org/officeDocument/2006/relationships" xmlns:w14="http://schemas.microsoft.com/office/word/2010/wordml">
+              <w:rPr>
+                <w:rFonts w:ascii="Times New Roman" w:hAnsi="Arial" w:eastAsia="Arial" w:cs="Arial"/>
+                <w:i w:val="false"/>
+                <w:b w:val="false"/>
+                <w:u w:val="none"/>
+                <w:sz w:val="22"/>
+                <w:szCs w:val="22"/>
+                <w:color w:val="000000"/>
+              </w:rPr>
+              <w:t xml:space="preserve">93</w:t>
+            </w:r>
+          </w:p>
+        </w:tc>
+      </w:tr>
+      <w:tr>
+        <w:trPr>
+          <w:trHeight w:val="360" w:hRule="auto"/>
+        </w:trPr>
+        body 9
+        <w:tc>
+          <w:tcPr>
+            <w:tcBorders>
+              <w:bottom w:val="none" w:sz="0" w:space="0" w:color="000000"/>
+              <w:top w:val="none" w:sz="0" w:space="0" w:color="000000"/>
+              <w:left w:val="none" w:sz="0" w:space="0" w:color="000000"/>
+              <w:right w:val="none" w:sz="0" w:space="0" w:color="000000"/>
+            </w:tcBorders>
+            <w:shd w:val="clear" w:color="auto" w:fill="FFFFFF"/>
+            <w:tcMar>
+              <w:top w:w="0" w:type="dxa"/>
+              <w:bottom w:w="0" w:type="dxa"/>
+              <w:left w:w="0" w:type="dxa"/>
+              <w:right w:w="0" w:type="dxa"/>
+            </w:tcMar>
+            <w:vAlign w:val="center"/>
+          </w:tcPr>
+          <w:p>
+            <w:pPr>
+              <w:pStyle w:val="Normal"/>
+              <w:jc w:val="left"/>
+              <w:pBdr>
+                <w:bottom w:val="none" w:sz="0" w:space="0" w:color="000000"/>
+                <w:top w:val="none" w:sz="0" w:space="0" w:color="000000"/>
+                <w:left w:val="none" w:sz="0" w:space="0" w:color="000000"/>
+                <w:right w:val="none" w:sz="0" w:space="0" w:color="000000"/>
+              </w:pBdr>
+              <w:spacing w:after="60" w:before="60" w:line="240"/>
+              <w:ind w:left="60" w:right="60" w:firstLine="0" w:firstLineChars="0"/>
+              <w:rPr>
+                <w:rFonts w:ascii="Times New Roman" w:hAnsi="Arial" w:eastAsia="Arial" w:cs="Arial"/>
+                <w:i w:val="false"/>
+                <w:b w:val="false"/>
+                <w:u w:val="none"/>
+                <w:sz w:val="22"/>
+                <w:szCs w:val="22"/>
+                <w:color w:val="000000"/>
+              </w:rPr>
+            </w:pPr>
+            <w:r xmlns:w="http://schemas.openxmlformats.org/wordprocessingml/2006/main" xmlns:wp="http://schemas.openxmlformats.org/drawingml/2006/wordprocessingDrawing" xmlns:r="http://schemas.openxmlformats.org/officeDocument/2006/relationships" xmlns:w14="http://schemas.microsoft.com/office/word/2010/wordml">
+              <w:rPr>
+                <w:rFonts w:ascii="Times New Roman" w:hAnsi="Arial" w:eastAsia="Arial" w:cs="Arial"/>
+                <w:i w:val="false"/>
+                <w:b w:val="false"/>
+                <w:u w:val="none"/>
+                <w:sz w:val="22"/>
+                <w:szCs w:val="22"/>
+                <w:color w:val="000000"/>
+              </w:rPr>
+              <w:t xml:space="preserve">Thời gian</w:t>
+            </w:r>
+          </w:p>
+        </w:tc>
+        <w:tc>
+          <w:tcPr>
+            <w:tcBorders>
+              <w:bottom w:val="none" w:sz="0" w:space="0" w:color="000000"/>
+              <w:top w:val="none" w:sz="0" w:space="0" w:color="000000"/>
+              <w:left w:val="none" w:sz="0" w:space="0" w:color="000000"/>
+              <w:right w:val="none" w:sz="0" w:space="0" w:color="000000"/>
+            </w:tcBorders>
+            <w:shd w:val="clear" w:color="auto" w:fill="FFFFFF"/>
+            <w:tcMar>
+              <w:top w:w="0" w:type="dxa"/>
+              <w:bottom w:w="0" w:type="dxa"/>
+              <w:left w:w="0" w:type="dxa"/>
+              <w:right w:w="0" w:type="dxa"/>
+            </w:tcMar>
+            <w:vAlign w:val="center"/>
+          </w:tcPr>
+          <w:p>
+            <w:pPr>
+              <w:pStyle w:val="Normal"/>
+              <w:jc w:val="left"/>
+              <w:pBdr>
+                <w:bottom w:val="none" w:sz="0" w:space="0" w:color="000000"/>
+                <w:top w:val="none" w:sz="0" w:space="0" w:color="000000"/>
+                <w:left w:val="none" w:sz="0" w:space="0" w:color="000000"/>
+                <w:right w:val="none" w:sz="0" w:space="0" w:color="000000"/>
+              </w:pBdr>
+              <w:spacing w:after="60" w:before="60" w:line="240"/>
+              <w:ind w:left="60" w:right="60" w:firstLine="0" w:firstLineChars="0"/>
+              <w:rPr>
+                <w:rFonts w:ascii="Times New Roman" w:hAnsi="Arial" w:eastAsia="Arial" w:cs="Arial"/>
+                <w:i w:val="false"/>
+                <w:b w:val="false"/>
+                <w:u w:val="none"/>
+                <w:sz w:val="22"/>
+                <w:szCs w:val="22"/>
+                <w:color w:val="000000"/>
+              </w:rPr>
+            </w:pPr>
+            <w:r xmlns:w="http://schemas.openxmlformats.org/wordprocessingml/2006/main" xmlns:wp="http://schemas.openxmlformats.org/drawingml/2006/wordprocessingDrawing" xmlns:r="http://schemas.openxmlformats.org/officeDocument/2006/relationships" xmlns:w14="http://schemas.microsoft.com/office/word/2010/wordml">
+              <w:rPr>
+                <w:rFonts w:ascii="Times New Roman" w:hAnsi="Arial" w:eastAsia="Arial" w:cs="Arial"/>
+                <w:i w:val="false"/>
+                <w:b w:val="false"/>
+                <w:u w:val="none"/>
+                <w:sz w:val="22"/>
+                <w:szCs w:val="22"/>
+                <w:color w:val="000000"/>
+              </w:rPr>
+              <w:t xml:space="preserve">day</w:t>
+            </w:r>
+          </w:p>
+        </w:tc>
+        <w:tc>
+          <w:tcPr>
+            <w:tcBorders>
+              <w:bottom w:val="none" w:sz="0" w:space="0" w:color="000000"/>
+              <w:top w:val="none" w:sz="0" w:space="0" w:color="000000"/>
+              <w:left w:val="none" w:sz="0" w:space="0" w:color="000000"/>
+              <w:right w:val="none" w:sz="0" w:space="0" w:color="000000"/>
+            </w:tcBorders>
+            <w:shd w:val="clear" w:color="auto" w:fill="FFFFFF"/>
+            <w:tcMar>
+              <w:top w:w="0" w:type="dxa"/>
+              <w:bottom w:w="0" w:type="dxa"/>
+              <w:left w:w="0" w:type="dxa"/>
+              <w:right w:w="0" w:type="dxa"/>
+            </w:tcMar>
+            <w:vAlign w:val="center"/>
+          </w:tcPr>
+          <w:p>
+            <w:pPr>
+              <w:pStyle w:val="Normal"/>
+              <w:jc w:val="right"/>
+              <w:pBdr>
+                <w:bottom w:val="none" w:sz="0" w:space="0" w:color="000000"/>
+                <w:top w:val="none" w:sz="0" w:space="0" w:color="000000"/>
+                <w:left w:val="none" w:sz="0" w:space="0" w:color="000000"/>
+                <w:right w:val="none" w:sz="0" w:space="0" w:color="000000"/>
+              </w:pBdr>
+              <w:spacing w:after="60" w:before="60" w:line="240"/>
+              <w:ind w:left="60" w:right="60" w:firstLine="0" w:firstLineChars="0"/>
+              <w:rPr>
+                <w:rFonts w:ascii="Times New Roman" w:hAnsi="Arial" w:eastAsia="Arial" w:cs="Arial"/>
+                <w:i w:val="false"/>
+                <w:b w:val="false"/>
+                <w:u w:val="none"/>
+                <w:sz w:val="22"/>
+                <w:szCs w:val="22"/>
+                <w:color w:val="000000"/>
+              </w:rPr>
+            </w:pPr>
+            <w:r xmlns:w="http://schemas.openxmlformats.org/wordprocessingml/2006/main" xmlns:wp="http://schemas.openxmlformats.org/drawingml/2006/wordprocessingDrawing" xmlns:r="http://schemas.openxmlformats.org/officeDocument/2006/relationships" xmlns:w14="http://schemas.microsoft.com/office/word/2010/wordml">
+              <w:rPr>
+                <w:rFonts w:ascii="Times New Roman" w:hAnsi="Arial" w:eastAsia="Arial" w:cs="Arial"/>
+                <w:i w:val="false"/>
+                <w:b w:val="false"/>
+                <w:u w:val="none"/>
+                <w:sz w:val="22"/>
+                <w:szCs w:val="22"/>
+                <w:color w:val="000000"/>
+              </w:rPr>
+              <w:t xml:space="preserve">75</w:t>
+            </w:r>
+          </w:p>
+        </w:tc>
+      </w:tr>
+      <w:tr>
+        <w:trPr>
+          <w:trHeight w:val="360" w:hRule="auto"/>
+        </w:trPr>
+        body10
+        <w:tc>
+          <w:tcPr>
+            <w:tcBorders>
+              <w:bottom w:val="none" w:sz="0" w:space="0" w:color="000000"/>
+              <w:top w:val="none" w:sz="0" w:space="0" w:color="000000"/>
+              <w:left w:val="none" w:sz="0" w:space="0" w:color="000000"/>
+              <w:right w:val="none" w:sz="0" w:space="0" w:color="000000"/>
+            </w:tcBorders>
+            <w:shd w:val="clear" w:color="auto" w:fill="FFFFFF"/>
+            <w:tcMar>
+              <w:top w:w="0" w:type="dxa"/>
+              <w:bottom w:w="0" w:type="dxa"/>
+              <w:left w:w="0" w:type="dxa"/>
+              <w:right w:w="0" w:type="dxa"/>
+            </w:tcMar>
+            <w:vAlign w:val="center"/>
+          </w:tcPr>
+          <w:p>
+            <w:pPr>
+              <w:pStyle w:val="Normal"/>
+              <w:jc w:val="left"/>
+              <w:pBdr>
+                <w:bottom w:val="none" w:sz="0" w:space="0" w:color="000000"/>
+                <w:top w:val="none" w:sz="0" w:space="0" w:color="000000"/>
+                <w:left w:val="none" w:sz="0" w:space="0" w:color="000000"/>
+                <w:right w:val="none" w:sz="0" w:space="0" w:color="000000"/>
+              </w:pBdr>
+              <w:spacing w:after="60" w:before="60" w:line="240"/>
+              <w:ind w:left="60" w:right="60" w:firstLine="0" w:firstLineChars="0"/>
+              <w:rPr>
+                <w:rFonts w:ascii="Times New Roman" w:hAnsi="Arial" w:eastAsia="Arial" w:cs="Arial"/>
+                <w:i w:val="false"/>
+                <w:b w:val="false"/>
+                <w:u w:val="none"/>
+                <w:sz w:val="22"/>
+                <w:szCs w:val="22"/>
+                <w:color w:val="000000"/>
+              </w:rPr>
+            </w:pPr>
+            <w:r xmlns:w="http://schemas.openxmlformats.org/wordprocessingml/2006/main" xmlns:wp="http://schemas.openxmlformats.org/drawingml/2006/wordprocessingDrawing" xmlns:r="http://schemas.openxmlformats.org/officeDocument/2006/relationships" xmlns:w14="http://schemas.microsoft.com/office/word/2010/wordml">
+              <w:rPr>
+                <w:rFonts w:ascii="Times New Roman" w:hAnsi="Arial" w:eastAsia="Arial" w:cs="Arial"/>
+                <w:i w:val="false"/>
+                <w:b w:val="false"/>
+                <w:u w:val="none"/>
+                <w:sz w:val="22"/>
+                <w:szCs w:val="22"/>
+                <w:color w:val="000000"/>
+              </w:rPr>
+              <w:t xml:space="preserve">Không gian</w:t>
+            </w:r>
+          </w:p>
+        </w:tc>
+        <w:tc>
+          <w:tcPr>
+            <w:tcBorders>
+              <w:bottom w:val="none" w:sz="0" w:space="0" w:color="000000"/>
+              <w:top w:val="none" w:sz="0" w:space="0" w:color="000000"/>
+              <w:left w:val="none" w:sz="0" w:space="0" w:color="000000"/>
+              <w:right w:val="none" w:sz="0" w:space="0" w:color="000000"/>
+            </w:tcBorders>
+            <w:shd w:val="clear" w:color="auto" w:fill="FFFFFF"/>
+            <w:tcMar>
+              <w:top w:w="0" w:type="dxa"/>
+              <w:bottom w:w="0" w:type="dxa"/>
+              <w:left w:w="0" w:type="dxa"/>
+              <w:right w:w="0" w:type="dxa"/>
+            </w:tcMar>
+            <w:vAlign w:val="center"/>
+          </w:tcPr>
+          <w:p>
+            <w:pPr>
+              <w:pStyle w:val="Normal"/>
+              <w:jc w:val="left"/>
+              <w:pBdr>
+                <w:bottom w:val="none" w:sz="0" w:space="0" w:color="000000"/>
+                <w:top w:val="none" w:sz="0" w:space="0" w:color="000000"/>
+                <w:left w:val="none" w:sz="0" w:space="0" w:color="000000"/>
+                <w:right w:val="none" w:sz="0" w:space="0" w:color="000000"/>
+              </w:pBdr>
+              <w:spacing w:after="60" w:before="60" w:line="240"/>
+              <w:ind w:left="60" w:right="60" w:firstLine="0" w:firstLineChars="0"/>
+              <w:rPr>
+                <w:rFonts w:ascii="Times New Roman" w:hAnsi="Arial" w:eastAsia="Arial" w:cs="Arial"/>
+                <w:i w:val="false"/>
+                <w:b w:val="false"/>
+                <w:u w:val="none"/>
+                <w:sz w:val="22"/>
+                <w:szCs w:val="22"/>
+                <w:color w:val="000000"/>
+              </w:rPr>
+            </w:pPr>
+            <w:r xmlns:w="http://schemas.openxmlformats.org/wordprocessingml/2006/main" xmlns:wp="http://schemas.openxmlformats.org/drawingml/2006/wordprocessingDrawing" xmlns:r="http://schemas.openxmlformats.org/officeDocument/2006/relationships" xmlns:w14="http://schemas.microsoft.com/office/word/2010/wordml">
+              <w:rPr>
+                <w:rFonts w:ascii="Times New Roman" w:hAnsi="Arial" w:eastAsia="Arial" w:cs="Arial"/>
+                <w:i w:val="false"/>
+                <w:b w:val="false"/>
+                <w:u w:val="none"/>
+                <w:sz w:val="22"/>
+                <w:szCs w:val="22"/>
+                <w:color w:val="000000"/>
+              </w:rPr>
+              <w:t xml:space="preserve">london</w:t>
+            </w:r>
+          </w:p>
+        </w:tc>
+        <w:tc>
+          <w:tcPr>
+            <w:tcBorders>
+              <w:bottom w:val="none" w:sz="0" w:space="0" w:color="000000"/>
+              <w:top w:val="none" w:sz="0" w:space="0" w:color="000000"/>
+              <w:left w:val="none" w:sz="0" w:space="0" w:color="000000"/>
+              <w:right w:val="none" w:sz="0" w:space="0" w:color="000000"/>
+            </w:tcBorders>
+            <w:shd w:val="clear" w:color="auto" w:fill="FFFFFF"/>
+            <w:tcMar>
+              <w:top w:w="0" w:type="dxa"/>
+              <w:bottom w:w="0" w:type="dxa"/>
+              <w:left w:w="0" w:type="dxa"/>
+              <w:right w:w="0" w:type="dxa"/>
+            </w:tcMar>
+            <w:vAlign w:val="center"/>
+          </w:tcPr>
+          <w:p>
+            <w:pPr>
+              <w:pStyle w:val="Normal"/>
+              <w:jc w:val="right"/>
+              <w:pBdr>
+                <w:bottom w:val="none" w:sz="0" w:space="0" w:color="000000"/>
+                <w:top w:val="none" w:sz="0" w:space="0" w:color="000000"/>
+                <w:left w:val="none" w:sz="0" w:space="0" w:color="000000"/>
+                <w:right w:val="none" w:sz="0" w:space="0" w:color="000000"/>
+              </w:pBdr>
+              <w:spacing w:after="60" w:before="60" w:line="240"/>
+              <w:ind w:left="60" w:right="60" w:firstLine="0" w:firstLineChars="0"/>
+              <w:rPr>
+                <w:rFonts w:ascii="Times New Roman" w:hAnsi="Arial" w:eastAsia="Arial" w:cs="Arial"/>
+                <w:i w:val="false"/>
+                <w:b w:val="false"/>
+                <w:u w:val="none"/>
+                <w:sz w:val="22"/>
+                <w:szCs w:val="22"/>
+                <w:color w:val="000000"/>
+              </w:rPr>
+            </w:pPr>
+            <w:r xmlns:w="http://schemas.openxmlformats.org/wordprocessingml/2006/main" xmlns:wp="http://schemas.openxmlformats.org/drawingml/2006/wordprocessingDrawing" xmlns:r="http://schemas.openxmlformats.org/officeDocument/2006/relationships" xmlns:w14="http://schemas.microsoft.com/office/word/2010/wordml">
+              <w:rPr>
+                <w:rFonts w:ascii="Times New Roman" w:hAnsi="Arial" w:eastAsia="Arial" w:cs="Arial"/>
+                <w:i w:val="false"/>
+                <w:b w:val="false"/>
+                <w:u w:val="none"/>
+                <w:sz w:val="22"/>
+                <w:szCs w:val="22"/>
+                <w:color w:val="000000"/>
+              </w:rPr>
+              <w:t xml:space="preserve">65</w:t>
+            </w:r>
+          </w:p>
+        </w:tc>
+      </w:tr>
+      <w:tr>
+        <w:trPr>
+          <w:trHeight w:val="360" w:hRule="auto"/>
+        </w:trPr>
+        body11
+        <w:tc>
+          <w:tcPr>
+            <w:tcBorders>
+              <w:bottom w:val="none" w:sz="0" w:space="0" w:color="000000"/>
+              <w:top w:val="none" w:sz="0" w:space="0" w:color="000000"/>
+              <w:left w:val="none" w:sz="0" w:space="0" w:color="000000"/>
+              <w:right w:val="none" w:sz="0" w:space="0" w:color="000000"/>
+            </w:tcBorders>
+            <w:shd w:val="clear" w:color="auto" w:fill="FFFFFF"/>
+            <w:tcMar>
+              <w:top w:w="0" w:type="dxa"/>
+              <w:bottom w:w="0" w:type="dxa"/>
+              <w:left w:w="0" w:type="dxa"/>
+              <w:right w:w="0" w:type="dxa"/>
+            </w:tcMar>
+            <w:vAlign w:val="center"/>
+          </w:tcPr>
+          <w:p>
+            <w:pPr>
+              <w:pStyle w:val="Normal"/>
+              <w:jc w:val="left"/>
+              <w:pBdr>
+                <w:bottom w:val="none" w:sz="0" w:space="0" w:color="000000"/>
+                <w:top w:val="none" w:sz="0" w:space="0" w:color="000000"/>
+                <w:left w:val="none" w:sz="0" w:space="0" w:color="000000"/>
+                <w:right w:val="none" w:sz="0" w:space="0" w:color="000000"/>
+              </w:pBdr>
+              <w:spacing w:after="60" w:before="60" w:line="240"/>
+              <w:ind w:left="60" w:right="60" w:firstLine="0" w:firstLineChars="0"/>
+              <w:rPr>
+                <w:rFonts w:ascii="Times New Roman" w:hAnsi="Arial" w:eastAsia="Arial" w:cs="Arial"/>
+                <w:i w:val="false"/>
+                <w:b w:val="false"/>
+                <w:u w:val="none"/>
+                <w:sz w:val="22"/>
+                <w:szCs w:val="22"/>
+                <w:color w:val="000000"/>
+              </w:rPr>
+            </w:pPr>
+            <w:r xmlns:w="http://schemas.openxmlformats.org/wordprocessingml/2006/main" xmlns:wp="http://schemas.openxmlformats.org/drawingml/2006/wordprocessingDrawing" xmlns:r="http://schemas.openxmlformats.org/officeDocument/2006/relationships" xmlns:w14="http://schemas.microsoft.com/office/word/2010/wordml">
+              <w:rPr>
+                <w:rFonts w:ascii="Times New Roman" w:hAnsi="Arial" w:eastAsia="Arial" w:cs="Arial"/>
+                <w:i w:val="false"/>
+                <w:b w:val="false"/>
+                <w:u w:val="none"/>
+                <w:sz w:val="22"/>
+                <w:szCs w:val="22"/>
+                <w:color w:val="000000"/>
+              </w:rPr>
+              <w:t xml:space="preserve">Thời gian</w:t>
+            </w:r>
+          </w:p>
+        </w:tc>
+        <w:tc>
+          <w:tcPr>
+            <w:tcBorders>
+              <w:bottom w:val="none" w:sz="0" w:space="0" w:color="000000"/>
+              <w:top w:val="none" w:sz="0" w:space="0" w:color="000000"/>
+              <w:left w:val="none" w:sz="0" w:space="0" w:color="000000"/>
+              <w:right w:val="none" w:sz="0" w:space="0" w:color="000000"/>
+            </w:tcBorders>
+            <w:shd w:val="clear" w:color="auto" w:fill="FFFFFF"/>
+            <w:tcMar>
+              <w:top w:w="0" w:type="dxa"/>
+              <w:bottom w:w="0" w:type="dxa"/>
+              <w:left w:w="0" w:type="dxa"/>
+              <w:right w:w="0" w:type="dxa"/>
+            </w:tcMar>
+            <w:vAlign w:val="center"/>
+          </w:tcPr>
+          <w:p>
+            <w:pPr>
+              <w:pStyle w:val="Normal"/>
+              <w:jc w:val="left"/>
+              <w:pBdr>
+                <w:bottom w:val="none" w:sz="0" w:space="0" w:color="000000"/>
+                <w:top w:val="none" w:sz="0" w:space="0" w:color="000000"/>
+                <w:left w:val="none" w:sz="0" w:space="0" w:color="000000"/>
+                <w:right w:val="none" w:sz="0" w:space="0" w:color="000000"/>
+              </w:pBdr>
+              <w:spacing w:after="60" w:before="60" w:line="240"/>
+              <w:ind w:left="60" w:right="60" w:firstLine="0" w:firstLineChars="0"/>
+              <w:rPr>
+                <w:rFonts w:ascii="Times New Roman" w:hAnsi="Arial" w:eastAsia="Arial" w:cs="Arial"/>
+                <w:i w:val="false"/>
+                <w:b w:val="false"/>
+                <w:u w:val="none"/>
+                <w:sz w:val="22"/>
+                <w:szCs w:val="22"/>
+                <w:color w:val="000000"/>
+              </w:rPr>
+            </w:pPr>
+            <w:r xmlns:w="http://schemas.openxmlformats.org/wordprocessingml/2006/main" xmlns:wp="http://schemas.openxmlformats.org/drawingml/2006/wordprocessingDrawing" xmlns:r="http://schemas.openxmlformats.org/officeDocument/2006/relationships" xmlns:w14="http://schemas.microsoft.com/office/word/2010/wordml">
+              <w:rPr>
+                <w:rFonts w:ascii="Times New Roman" w:hAnsi="Arial" w:eastAsia="Arial" w:cs="Arial"/>
+                <w:i w:val="false"/>
+                <w:b w:val="false"/>
+                <w:u w:val="none"/>
+                <w:sz w:val="22"/>
+                <w:szCs w:val="22"/>
+                <w:color w:val="000000"/>
+              </w:rPr>
+              <w:t xml:space="preserve">journey</w:t>
+            </w:r>
+          </w:p>
+        </w:tc>
+        <w:tc>
+          <w:tcPr>
+            <w:tcBorders>
+              <w:bottom w:val="none" w:sz="0" w:space="0" w:color="000000"/>
+              <w:top w:val="none" w:sz="0" w:space="0" w:color="000000"/>
+              <w:left w:val="none" w:sz="0" w:space="0" w:color="000000"/>
+              <w:right w:val="none" w:sz="0" w:space="0" w:color="000000"/>
+            </w:tcBorders>
+            <w:shd w:val="clear" w:color="auto" w:fill="FFFFFF"/>
+            <w:tcMar>
+              <w:top w:w="0" w:type="dxa"/>
+              <w:bottom w:w="0" w:type="dxa"/>
+              <w:left w:w="0" w:type="dxa"/>
+              <w:right w:w="0" w:type="dxa"/>
+            </w:tcMar>
+            <w:vAlign w:val="center"/>
+          </w:tcPr>
+          <w:p>
+            <w:pPr>
+              <w:pStyle w:val="Normal"/>
+              <w:jc w:val="right"/>
+              <w:pBdr>
+                <w:bottom w:val="none" w:sz="0" w:space="0" w:color="000000"/>
+                <w:top w:val="none" w:sz="0" w:space="0" w:color="000000"/>
+                <w:left w:val="none" w:sz="0" w:space="0" w:color="000000"/>
+                <w:right w:val="none" w:sz="0" w:space="0" w:color="000000"/>
+              </w:pBdr>
+              <w:spacing w:after="60" w:before="60" w:line="240"/>
+              <w:ind w:left="60" w:right="60" w:firstLine="0" w:firstLineChars="0"/>
+              <w:rPr>
+                <w:rFonts w:ascii="Times New Roman" w:hAnsi="Arial" w:eastAsia="Arial" w:cs="Arial"/>
+                <w:i w:val="false"/>
+                <w:b w:val="false"/>
+                <w:u w:val="none"/>
+                <w:sz w:val="22"/>
+                <w:szCs w:val="22"/>
+                <w:color w:val="000000"/>
+              </w:rPr>
+            </w:pPr>
+            <w:r xmlns:w="http://schemas.openxmlformats.org/wordprocessingml/2006/main" xmlns:wp="http://schemas.openxmlformats.org/drawingml/2006/wordprocessingDrawing" xmlns:r="http://schemas.openxmlformats.org/officeDocument/2006/relationships" xmlns:w14="http://schemas.microsoft.com/office/word/2010/wordml">
+              <w:rPr>
+                <w:rFonts w:ascii="Times New Roman" w:hAnsi="Arial" w:eastAsia="Arial" w:cs="Arial"/>
+                <w:i w:val="false"/>
+                <w:b w:val="false"/>
+                <w:u w:val="none"/>
+                <w:sz w:val="22"/>
+                <w:szCs w:val="22"/>
+                <w:color w:val="000000"/>
+              </w:rPr>
+              <w:t xml:space="preserve">44</w:t>
+            </w:r>
+          </w:p>
+        </w:tc>
+      </w:tr>
+      <w:tr>
+        <w:trPr>
+          <w:trHeight w:val="360" w:hRule="auto"/>
+        </w:trPr>
+        body12
+        <w:tc>
+          <w:tcPr>
+            <w:tcBorders>
+              <w:bottom w:val="none" w:sz="0" w:space="0" w:color="000000"/>
+              <w:top w:val="none" w:sz="0" w:space="0" w:color="000000"/>
+              <w:left w:val="none" w:sz="0" w:space="0" w:color="000000"/>
+              <w:right w:val="none" w:sz="0" w:space="0" w:color="000000"/>
+            </w:tcBorders>
+            <w:shd w:val="clear" w:color="auto" w:fill="FFFFFF"/>
+            <w:tcMar>
+              <w:top w:w="0" w:type="dxa"/>
+              <w:bottom w:w="0" w:type="dxa"/>
+              <w:left w:w="0" w:type="dxa"/>
+              <w:right w:w="0" w:type="dxa"/>
+            </w:tcMar>
+            <w:vAlign w:val="center"/>
+          </w:tcPr>
+          <w:p>
+            <w:pPr>
+              <w:pStyle w:val="Normal"/>
+              <w:jc w:val="left"/>
+              <w:pBdr>
+                <w:bottom w:val="none" w:sz="0" w:space="0" w:color="000000"/>
+                <w:top w:val="none" w:sz="0" w:space="0" w:color="000000"/>
+                <w:left w:val="none" w:sz="0" w:space="0" w:color="000000"/>
+                <w:right w:val="none" w:sz="0" w:space="0" w:color="000000"/>
+              </w:pBdr>
+              <w:spacing w:after="60" w:before="60" w:line="240"/>
+              <w:ind w:left="60" w:right="60" w:firstLine="0" w:firstLineChars="0"/>
+              <w:rPr>
+                <w:rFonts w:ascii="Times New Roman" w:hAnsi="Arial" w:eastAsia="Arial" w:cs="Arial"/>
+                <w:i w:val="false"/>
+                <w:b w:val="false"/>
+                <w:u w:val="none"/>
+                <w:sz w:val="22"/>
+                <w:szCs w:val="22"/>
+                <w:color w:val="000000"/>
+              </w:rPr>
+            </w:pPr>
+            <w:r xmlns:w="http://schemas.openxmlformats.org/wordprocessingml/2006/main" xmlns:wp="http://schemas.openxmlformats.org/drawingml/2006/wordprocessingDrawing" xmlns:r="http://schemas.openxmlformats.org/officeDocument/2006/relationships" xmlns:w14="http://schemas.microsoft.com/office/word/2010/wordml">
+              <w:rPr>
+                <w:rFonts w:ascii="Times New Roman" w:hAnsi="Arial" w:eastAsia="Arial" w:cs="Arial"/>
+                <w:i w:val="false"/>
+                <w:b w:val="false"/>
+                <w:u w:val="none"/>
+                <w:sz w:val="22"/>
+                <w:szCs w:val="22"/>
+                <w:color w:val="000000"/>
+              </w:rPr>
+              <w:t xml:space="preserve">Không gian</w:t>
+            </w:r>
+          </w:p>
+        </w:tc>
+        <w:tc>
+          <w:tcPr>
+            <w:tcBorders>
+              <w:bottom w:val="none" w:sz="0" w:space="0" w:color="000000"/>
+              <w:top w:val="none" w:sz="0" w:space="0" w:color="000000"/>
+              <w:left w:val="none" w:sz="0" w:space="0" w:color="000000"/>
+              <w:right w:val="none" w:sz="0" w:space="0" w:color="000000"/>
+            </w:tcBorders>
+            <w:shd w:val="clear" w:color="auto" w:fill="FFFFFF"/>
+            <w:tcMar>
+              <w:top w:w="0" w:type="dxa"/>
+              <w:bottom w:w="0" w:type="dxa"/>
+              <w:left w:w="0" w:type="dxa"/>
+              <w:right w:w="0" w:type="dxa"/>
+            </w:tcMar>
+            <w:vAlign w:val="center"/>
+          </w:tcPr>
+          <w:p>
+            <w:pPr>
+              <w:pStyle w:val="Normal"/>
+              <w:jc w:val="left"/>
+              <w:pBdr>
+                <w:bottom w:val="none" w:sz="0" w:space="0" w:color="000000"/>
+                <w:top w:val="none" w:sz="0" w:space="0" w:color="000000"/>
+                <w:left w:val="none" w:sz="0" w:space="0" w:color="000000"/>
+                <w:right w:val="none" w:sz="0" w:space="0" w:color="000000"/>
+              </w:pBdr>
+              <w:spacing w:after="60" w:before="60" w:line="240"/>
+              <w:ind w:left="60" w:right="60" w:firstLine="0" w:firstLineChars="0"/>
+              <w:rPr>
+                <w:rFonts w:ascii="Times New Roman" w:hAnsi="Arial" w:eastAsia="Arial" w:cs="Arial"/>
+                <w:i w:val="false"/>
+                <w:b w:val="false"/>
+                <w:u w:val="none"/>
+                <w:sz w:val="22"/>
+                <w:szCs w:val="22"/>
+                <w:color w:val="000000"/>
+              </w:rPr>
+            </w:pPr>
+            <w:r xmlns:w="http://schemas.openxmlformats.org/wordprocessingml/2006/main" xmlns:wp="http://schemas.openxmlformats.org/drawingml/2006/wordprocessingDrawing" xmlns:r="http://schemas.openxmlformats.org/officeDocument/2006/relationships" xmlns:w14="http://schemas.microsoft.com/office/word/2010/wordml">
+              <w:rPr>
+                <w:rFonts w:ascii="Times New Roman" w:hAnsi="Arial" w:eastAsia="Arial" w:cs="Arial"/>
+                <w:i w:val="false"/>
+                <w:b w:val="false"/>
+                <w:u w:val="none"/>
+                <w:sz w:val="22"/>
+                <w:szCs w:val="22"/>
+                <w:color w:val="000000"/>
+              </w:rPr>
+              <w:t xml:space="preserve">india</w:t>
+            </w:r>
+          </w:p>
+        </w:tc>
+        <w:tc>
+          <w:tcPr>
+            <w:tcBorders>
+              <w:bottom w:val="none" w:sz="0" w:space="0" w:color="000000"/>
+              <w:top w:val="none" w:sz="0" w:space="0" w:color="000000"/>
+              <w:left w:val="none" w:sz="0" w:space="0" w:color="000000"/>
+              <w:right w:val="none" w:sz="0" w:space="0" w:color="000000"/>
+            </w:tcBorders>
+            <w:shd w:val="clear" w:color="auto" w:fill="FFFFFF"/>
+            <w:tcMar>
+              <w:top w:w="0" w:type="dxa"/>
+              <w:bottom w:w="0" w:type="dxa"/>
+              <w:left w:w="0" w:type="dxa"/>
+              <w:right w:w="0" w:type="dxa"/>
+            </w:tcMar>
+            <w:vAlign w:val="center"/>
+          </w:tcPr>
+          <w:p>
+            <w:pPr>
+              <w:pStyle w:val="Normal"/>
+              <w:jc w:val="right"/>
+              <w:pBdr>
+                <w:bottom w:val="none" w:sz="0" w:space="0" w:color="000000"/>
+                <w:top w:val="none" w:sz="0" w:space="0" w:color="000000"/>
+                <w:left w:val="none" w:sz="0" w:space="0" w:color="000000"/>
+                <w:right w:val="none" w:sz="0" w:space="0" w:color="000000"/>
+              </w:pBdr>
+              <w:spacing w:after="60" w:before="60" w:line="240"/>
+              <w:ind w:left="60" w:right="60" w:firstLine="0" w:firstLineChars="0"/>
+              <w:rPr>
+                <w:rFonts w:ascii="Times New Roman" w:hAnsi="Arial" w:eastAsia="Arial" w:cs="Arial"/>
+                <w:i w:val="false"/>
+                <w:b w:val="false"/>
+                <w:u w:val="none"/>
+                <w:sz w:val="22"/>
+                <w:szCs w:val="22"/>
+                <w:color w:val="000000"/>
+              </w:rPr>
+            </w:pPr>
+            <w:r xmlns:w="http://schemas.openxmlformats.org/wordprocessingml/2006/main" xmlns:wp="http://schemas.openxmlformats.org/drawingml/2006/wordprocessingDrawing" xmlns:r="http://schemas.openxmlformats.org/officeDocument/2006/relationships" xmlns:w14="http://schemas.microsoft.com/office/word/2010/wordml">
+              <w:rPr>
+                <w:rFonts w:ascii="Times New Roman" w:hAnsi="Arial" w:eastAsia="Arial" w:cs="Arial"/>
+                <w:i w:val="false"/>
+                <w:b w:val="false"/>
+                <w:u w:val="none"/>
+                <w:sz w:val="22"/>
+                <w:szCs w:val="22"/>
+                <w:color w:val="000000"/>
+              </w:rPr>
+              <w:t xml:space="preserve">35</w:t>
+            </w:r>
+          </w:p>
+        </w:tc>
+      </w:tr>
+      <w:tr>
+        <w:trPr>
+          <w:trHeight w:val="360" w:hRule="auto"/>
+        </w:trPr>
+        body13
+        <w:tc>
+          <w:tcPr>
+            <w:tcBorders>
+              <w:bottom w:val="none" w:sz="0" w:space="0" w:color="000000"/>
+              <w:top w:val="none" w:sz="0" w:space="0" w:color="000000"/>
+              <w:left w:val="none" w:sz="0" w:space="0" w:color="000000"/>
+              <w:right w:val="none" w:sz="0" w:space="0" w:color="000000"/>
+            </w:tcBorders>
+            <w:shd w:val="clear" w:color="auto" w:fill="FFFFFF"/>
+            <w:tcMar>
+              <w:top w:w="0" w:type="dxa"/>
+              <w:bottom w:w="0" w:type="dxa"/>
+              <w:left w:w="0" w:type="dxa"/>
+              <w:right w:w="0" w:type="dxa"/>
+            </w:tcMar>
+            <w:vAlign w:val="center"/>
+          </w:tcPr>
+          <w:p>
+            <w:pPr>
+              <w:pStyle w:val="Normal"/>
+              <w:jc w:val="left"/>
+              <w:pBdr>
+                <w:bottom w:val="none" w:sz="0" w:space="0" w:color="000000"/>
+                <w:top w:val="none" w:sz="0" w:space="0" w:color="000000"/>
+                <w:left w:val="none" w:sz="0" w:space="0" w:color="000000"/>
+                <w:right w:val="none" w:sz="0" w:space="0" w:color="000000"/>
+              </w:pBdr>
+              <w:spacing w:after="60" w:before="60" w:line="240"/>
+              <w:ind w:left="60" w:right="60" w:firstLine="0" w:firstLineChars="0"/>
+              <w:rPr>
+                <w:rFonts w:ascii="Times New Roman" w:hAnsi="Arial" w:eastAsia="Arial" w:cs="Arial"/>
+                <w:i w:val="false"/>
+                <w:b w:val="false"/>
+                <w:u w:val="none"/>
+                <w:sz w:val="22"/>
+                <w:szCs w:val="22"/>
+                <w:color w:val="000000"/>
+              </w:rPr>
+            </w:pPr>
+            <w:r xmlns:w="http://schemas.openxmlformats.org/wordprocessingml/2006/main" xmlns:wp="http://schemas.openxmlformats.org/drawingml/2006/wordprocessingDrawing" xmlns:r="http://schemas.openxmlformats.org/officeDocument/2006/relationships" xmlns:w14="http://schemas.microsoft.com/office/word/2010/wordml">
+              <w:rPr>
+                <w:rFonts w:ascii="Times New Roman" w:hAnsi="Arial" w:eastAsia="Arial" w:cs="Arial"/>
+                <w:i w:val="false"/>
+                <w:b w:val="false"/>
+                <w:u w:val="none"/>
+                <w:sz w:val="22"/>
+                <w:szCs w:val="22"/>
+                <w:color w:val="000000"/>
+              </w:rPr>
+              <w:t xml:space="preserve">Kỹ thuật – Hành động</w:t>
+            </w:r>
+          </w:p>
+        </w:tc>
+        <w:tc>
+          <w:tcPr>
+            <w:tcBorders>
+              <w:bottom w:val="none" w:sz="0" w:space="0" w:color="000000"/>
+              <w:top w:val="none" w:sz="0" w:space="0" w:color="000000"/>
+              <w:left w:val="none" w:sz="0" w:space="0" w:color="000000"/>
+              <w:right w:val="none" w:sz="0" w:space="0" w:color="000000"/>
+            </w:tcBorders>
+            <w:shd w:val="clear" w:color="auto" w:fill="FFFFFF"/>
+            <w:tcMar>
+              <w:top w:w="0" w:type="dxa"/>
+              <w:bottom w:w="0" w:type="dxa"/>
+              <w:left w:w="0" w:type="dxa"/>
+              <w:right w:w="0" w:type="dxa"/>
+            </w:tcMar>
+            <w:vAlign w:val="center"/>
+          </w:tcPr>
+          <w:p>
+            <w:pPr>
+              <w:pStyle w:val="Normal"/>
+              <w:jc w:val="left"/>
+              <w:pBdr>
+                <w:bottom w:val="none" w:sz="0" w:space="0" w:color="000000"/>
+                <w:top w:val="none" w:sz="0" w:space="0" w:color="000000"/>
+                <w:left w:val="none" w:sz="0" w:space="0" w:color="000000"/>
+                <w:right w:val="none" w:sz="0" w:space="0" w:color="000000"/>
+              </w:pBdr>
+              <w:spacing w:after="60" w:before="60" w:line="240"/>
+              <w:ind w:left="60" w:right="60" w:firstLine="0" w:firstLineChars="0"/>
+              <w:rPr>
+                <w:rFonts w:ascii="Times New Roman" w:hAnsi="Arial" w:eastAsia="Arial" w:cs="Arial"/>
+                <w:i w:val="false"/>
+                <w:b w:val="false"/>
+                <w:u w:val="none"/>
+                <w:sz w:val="22"/>
+                <w:szCs w:val="22"/>
+                <w:color w:val="000000"/>
+              </w:rPr>
+            </w:pPr>
+            <w:r xmlns:w="http://schemas.openxmlformats.org/wordprocessingml/2006/main" xmlns:wp="http://schemas.openxmlformats.org/drawingml/2006/wordprocessingDrawing" xmlns:r="http://schemas.openxmlformats.org/officeDocument/2006/relationships" xmlns:w14="http://schemas.microsoft.com/office/word/2010/wordml">
+              <w:rPr>
+                <w:rFonts w:ascii="Times New Roman" w:hAnsi="Arial" w:eastAsia="Arial" w:cs="Arial"/>
+                <w:i w:val="false"/>
+                <w:b w:val="false"/>
+                <w:u w:val="none"/>
+                <w:sz w:val="22"/>
+                <w:szCs w:val="22"/>
+                <w:color w:val="000000"/>
+              </w:rPr>
+              <w:t xml:space="preserve">steam</w:t>
+            </w:r>
+          </w:p>
+        </w:tc>
+        <w:tc>
+          <w:tcPr>
+            <w:tcBorders>
+              <w:bottom w:val="none" w:sz="0" w:space="0" w:color="000000"/>
+              <w:top w:val="none" w:sz="0" w:space="0" w:color="000000"/>
+              <w:left w:val="none" w:sz="0" w:space="0" w:color="000000"/>
+              <w:right w:val="none" w:sz="0" w:space="0" w:color="000000"/>
+            </w:tcBorders>
+            <w:shd w:val="clear" w:color="auto" w:fill="FFFFFF"/>
+            <w:tcMar>
+              <w:top w:w="0" w:type="dxa"/>
+              <w:bottom w:w="0" w:type="dxa"/>
+              <w:left w:w="0" w:type="dxa"/>
+              <w:right w:w="0" w:type="dxa"/>
+            </w:tcMar>
+            <w:vAlign w:val="center"/>
+          </w:tcPr>
+          <w:p>
+            <w:pPr>
+              <w:pStyle w:val="Normal"/>
+              <w:jc w:val="right"/>
+              <w:pBdr>
+                <w:bottom w:val="none" w:sz="0" w:space="0" w:color="000000"/>
+                <w:top w:val="none" w:sz="0" w:space="0" w:color="000000"/>
+                <w:left w:val="none" w:sz="0" w:space="0" w:color="000000"/>
+                <w:right w:val="none" w:sz="0" w:space="0" w:color="000000"/>
+              </w:pBdr>
+              <w:spacing w:after="60" w:before="60" w:line="240"/>
+              <w:ind w:left="60" w:right="60" w:firstLine="0" w:firstLineChars="0"/>
+              <w:rPr>
+                <w:rFonts w:ascii="Times New Roman" w:hAnsi="Arial" w:eastAsia="Arial" w:cs="Arial"/>
+                <w:i w:val="false"/>
+                <w:b w:val="false"/>
+                <w:u w:val="none"/>
+                <w:sz w:val="22"/>
+                <w:szCs w:val="22"/>
+                <w:color w:val="000000"/>
+              </w:rPr>
+            </w:pPr>
+            <w:r xmlns:w="http://schemas.openxmlformats.org/wordprocessingml/2006/main" xmlns:wp="http://schemas.openxmlformats.org/drawingml/2006/wordprocessingDrawing" xmlns:r="http://schemas.openxmlformats.org/officeDocument/2006/relationships" xmlns:w14="http://schemas.microsoft.com/office/word/2010/wordml">
+              <w:rPr>
+                <w:rFonts w:ascii="Times New Roman" w:hAnsi="Arial" w:eastAsia="Arial" w:cs="Arial"/>
+                <w:i w:val="false"/>
+                <w:b w:val="false"/>
+                <w:u w:val="none"/>
+                <w:sz w:val="22"/>
+                <w:szCs w:val="22"/>
+                <w:color w:val="000000"/>
+              </w:rPr>
+              <w:t xml:space="preserve">24</w:t>
+            </w:r>
+          </w:p>
+        </w:tc>
+      </w:tr>
+      <w:tr>
+        <w:trPr>
+          <w:trHeight w:val="360" w:hRule="auto"/>
+        </w:trPr>
+        body14
+        <w:tc>
+          <w:tcPr>
+            <w:tcBorders>
+              <w:bottom w:val="none" w:sz="0" w:space="0" w:color="000000"/>
+              <w:top w:val="none" w:sz="0" w:space="0" w:color="000000"/>
+              <w:left w:val="none" w:sz="0" w:space="0" w:color="000000"/>
+              <w:right w:val="none" w:sz="0" w:space="0" w:color="000000"/>
+            </w:tcBorders>
+            <w:shd w:val="clear" w:color="auto" w:fill="FFFFFF"/>
+            <w:tcMar>
+              <w:top w:w="0" w:type="dxa"/>
+              <w:bottom w:w="0" w:type="dxa"/>
+              <w:left w:w="0" w:type="dxa"/>
+              <w:right w:w="0" w:type="dxa"/>
+            </w:tcMar>
+            <w:vAlign w:val="center"/>
+          </w:tcPr>
+          <w:p>
+            <w:pPr>
+              <w:pStyle w:val="Normal"/>
+              <w:jc w:val="left"/>
+              <w:pBdr>
+                <w:bottom w:val="none" w:sz="0" w:space="0" w:color="000000"/>
+                <w:top w:val="none" w:sz="0" w:space="0" w:color="000000"/>
+                <w:left w:val="none" w:sz="0" w:space="0" w:color="000000"/>
+                <w:right w:val="none" w:sz="0" w:space="0" w:color="000000"/>
+              </w:pBdr>
+              <w:spacing w:after="60" w:before="60" w:line="240"/>
+              <w:ind w:left="60" w:right="60" w:firstLine="0" w:firstLineChars="0"/>
+              <w:rPr>
+                <w:rFonts w:ascii="Times New Roman" w:hAnsi="Arial" w:eastAsia="Arial" w:cs="Arial"/>
+                <w:i w:val="false"/>
+                <w:b w:val="false"/>
+                <w:u w:val="none"/>
+                <w:sz w:val="22"/>
+                <w:szCs w:val="22"/>
+                <w:color w:val="000000"/>
+              </w:rPr>
+            </w:pPr>
+            <w:r xmlns:w="http://schemas.openxmlformats.org/wordprocessingml/2006/main" xmlns:wp="http://schemas.openxmlformats.org/drawingml/2006/wordprocessingDrawing" xmlns:r="http://schemas.openxmlformats.org/officeDocument/2006/relationships" xmlns:w14="http://schemas.microsoft.com/office/word/2010/wordml">
+              <w:rPr>
+                <w:rFonts w:ascii="Times New Roman" w:hAnsi="Arial" w:eastAsia="Arial" w:cs="Arial"/>
+                <w:i w:val="false"/>
+                <w:b w:val="false"/>
+                <w:u w:val="none"/>
+                <w:sz w:val="22"/>
+                <w:szCs w:val="22"/>
+                <w:color w:val="000000"/>
+              </w:rPr>
+              <w:t xml:space="preserve">Kỹ thuật – Hành động</w:t>
+            </w:r>
+          </w:p>
+        </w:tc>
+        <w:tc>
+          <w:tcPr>
+            <w:tcBorders>
+              <w:bottom w:val="none" w:sz="0" w:space="0" w:color="000000"/>
+              <w:top w:val="none" w:sz="0" w:space="0" w:color="000000"/>
+              <w:left w:val="none" w:sz="0" w:space="0" w:color="000000"/>
+              <w:right w:val="none" w:sz="0" w:space="0" w:color="000000"/>
+            </w:tcBorders>
+            <w:shd w:val="clear" w:color="auto" w:fill="FFFFFF"/>
+            <w:tcMar>
+              <w:top w:w="0" w:type="dxa"/>
+              <w:bottom w:w="0" w:type="dxa"/>
+              <w:left w:w="0" w:type="dxa"/>
+              <w:right w:w="0" w:type="dxa"/>
+            </w:tcMar>
+            <w:vAlign w:val="center"/>
+          </w:tcPr>
+          <w:p>
+            <w:pPr>
+              <w:pStyle w:val="Normal"/>
+              <w:jc w:val="left"/>
+              <w:pBdr>
+                <w:bottom w:val="none" w:sz="0" w:space="0" w:color="000000"/>
+                <w:top w:val="none" w:sz="0" w:space="0" w:color="000000"/>
+                <w:left w:val="none" w:sz="0" w:space="0" w:color="000000"/>
+                <w:right w:val="none" w:sz="0" w:space="0" w:color="000000"/>
+              </w:pBdr>
+              <w:spacing w:after="60" w:before="60" w:line="240"/>
+              <w:ind w:left="60" w:right="60" w:firstLine="0" w:firstLineChars="0"/>
+              <w:rPr>
+                <w:rFonts w:ascii="Times New Roman" w:hAnsi="Arial" w:eastAsia="Arial" w:cs="Arial"/>
+                <w:i w:val="false"/>
+                <w:b w:val="false"/>
+                <w:u w:val="none"/>
+                <w:sz w:val="22"/>
+                <w:szCs w:val="22"/>
+                <w:color w:val="000000"/>
+              </w:rPr>
+            </w:pPr>
+            <w:r xmlns:w="http://schemas.openxmlformats.org/wordprocessingml/2006/main" xmlns:wp="http://schemas.openxmlformats.org/drawingml/2006/wordprocessingDrawing" xmlns:r="http://schemas.openxmlformats.org/officeDocument/2006/relationships" xmlns:w14="http://schemas.microsoft.com/office/word/2010/wordml">
+              <w:rPr>
+                <w:rFonts w:ascii="Times New Roman" w:hAnsi="Arial" w:eastAsia="Arial" w:cs="Arial"/>
+                <w:i w:val="false"/>
+                <w:b w:val="false"/>
+                <w:u w:val="none"/>
+                <w:sz w:val="22"/>
+                <w:szCs w:val="22"/>
+                <w:color w:val="000000"/>
+              </w:rPr>
+              <w:t xml:space="preserve">passport</w:t>
+            </w:r>
+          </w:p>
+        </w:tc>
+        <w:tc>
+          <w:tcPr>
+            <w:tcBorders>
+              <w:bottom w:val="none" w:sz="0" w:space="0" w:color="000000"/>
+              <w:top w:val="none" w:sz="0" w:space="0" w:color="000000"/>
+              <w:left w:val="none" w:sz="0" w:space="0" w:color="000000"/>
+              <w:right w:val="none" w:sz="0" w:space="0" w:color="000000"/>
+            </w:tcBorders>
+            <w:shd w:val="clear" w:color="auto" w:fill="FFFFFF"/>
+            <w:tcMar>
+              <w:top w:w="0" w:type="dxa"/>
+              <w:bottom w:w="0" w:type="dxa"/>
+              <w:left w:w="0" w:type="dxa"/>
+              <w:right w:w="0" w:type="dxa"/>
+            </w:tcMar>
+            <w:vAlign w:val="center"/>
+          </w:tcPr>
+          <w:p>
+            <w:pPr>
+              <w:pStyle w:val="Normal"/>
+              <w:jc w:val="right"/>
+              <w:pBdr>
+                <w:bottom w:val="none" w:sz="0" w:space="0" w:color="000000"/>
+                <w:top w:val="none" w:sz="0" w:space="0" w:color="000000"/>
+                <w:left w:val="none" w:sz="0" w:space="0" w:color="000000"/>
+                <w:right w:val="none" w:sz="0" w:space="0" w:color="000000"/>
+              </w:pBdr>
+              <w:spacing w:after="60" w:before="60" w:line="240"/>
+              <w:ind w:left="60" w:right="60" w:firstLine="0" w:firstLineChars="0"/>
+              <w:rPr>
+                <w:rFonts w:ascii="Times New Roman" w:hAnsi="Arial" w:eastAsia="Arial" w:cs="Arial"/>
+                <w:i w:val="false"/>
+                <w:b w:val="false"/>
+                <w:u w:val="none"/>
+                <w:sz w:val="22"/>
+                <w:szCs w:val="22"/>
+                <w:color w:val="000000"/>
+              </w:rPr>
+            </w:pPr>
+            <w:r xmlns:w="http://schemas.openxmlformats.org/wordprocessingml/2006/main" xmlns:wp="http://schemas.openxmlformats.org/drawingml/2006/wordprocessingDrawing" xmlns:r="http://schemas.openxmlformats.org/officeDocument/2006/relationships" xmlns:w14="http://schemas.microsoft.com/office/word/2010/wordml">
+              <w:rPr>
+                <w:rFonts w:ascii="Times New Roman" w:hAnsi="Arial" w:eastAsia="Arial" w:cs="Arial"/>
+                <w:i w:val="false"/>
+                <w:b w:val="false"/>
+                <w:u w:val="none"/>
+                <w:sz w:val="22"/>
+                <w:szCs w:val="22"/>
+                <w:color w:val="000000"/>
+              </w:rPr>
+              <w:t xml:space="preserve">20</w:t>
+            </w:r>
+          </w:p>
+        </w:tc>
+      </w:tr>
+      <w:tr>
+        <w:trPr>
+          <w:trHeight w:val="360" w:hRule="auto"/>
+        </w:trPr>
+        body15
+        <w:tc>
+          <w:tcPr>
+            <w:tcBorders>
+              <w:bottom w:val="none" w:sz="0" w:space="0" w:color="000000"/>
+              <w:top w:val="none" w:sz="0" w:space="0" w:color="000000"/>
+              <w:left w:val="none" w:sz="0" w:space="0" w:color="000000"/>
+              <w:right w:val="none" w:sz="0" w:space="0" w:color="000000"/>
+            </w:tcBorders>
+            <w:shd w:val="clear" w:color="auto" w:fill="FFFFFF"/>
+            <w:tcMar>
+              <w:top w:w="0" w:type="dxa"/>
+              <w:bottom w:w="0" w:type="dxa"/>
+              <w:left w:w="0" w:type="dxa"/>
+              <w:right w:w="0" w:type="dxa"/>
+            </w:tcMar>
+            <w:vAlign w:val="center"/>
+          </w:tcPr>
+          <w:p>
+            <w:pPr>
+              <w:pStyle w:val="Normal"/>
+              <w:jc w:val="left"/>
+              <w:pBdr>
+                <w:bottom w:val="none" w:sz="0" w:space="0" w:color="000000"/>
+                <w:top w:val="none" w:sz="0" w:space="0" w:color="000000"/>
+                <w:left w:val="none" w:sz="0" w:space="0" w:color="000000"/>
+                <w:right w:val="none" w:sz="0" w:space="0" w:color="000000"/>
+              </w:pBdr>
+              <w:spacing w:after="60" w:before="60" w:line="240"/>
+              <w:ind w:left="60" w:right="60" w:firstLine="0" w:firstLineChars="0"/>
+              <w:rPr>
+                <w:rFonts w:ascii="Times New Roman" w:hAnsi="Arial" w:eastAsia="Arial" w:cs="Arial"/>
+                <w:i w:val="false"/>
+                <w:b w:val="false"/>
+                <w:u w:val="none"/>
+                <w:sz w:val="22"/>
+                <w:szCs w:val="22"/>
+                <w:color w:val="000000"/>
+              </w:rPr>
+            </w:pPr>
+            <w:r xmlns:w="http://schemas.openxmlformats.org/wordprocessingml/2006/main" xmlns:wp="http://schemas.openxmlformats.org/drawingml/2006/wordprocessingDrawing" xmlns:r="http://schemas.openxmlformats.org/officeDocument/2006/relationships" xmlns:w14="http://schemas.microsoft.com/office/word/2010/wordml">
+              <w:rPr>
+                <w:rFonts w:ascii="Times New Roman" w:hAnsi="Arial" w:eastAsia="Arial" w:cs="Arial"/>
+                <w:i w:val="false"/>
+                <w:b w:val="false"/>
+                <w:u w:val="none"/>
+                <w:sz w:val="22"/>
+                <w:szCs w:val="22"/>
+                <w:color w:val="000000"/>
+              </w:rPr>
+              <w:t xml:space="preserve">Không gian</w:t>
+            </w:r>
+          </w:p>
+        </w:tc>
+        <w:tc>
+          <w:tcPr>
+            <w:tcBorders>
+              <w:bottom w:val="none" w:sz="0" w:space="0" w:color="000000"/>
+              <w:top w:val="none" w:sz="0" w:space="0" w:color="000000"/>
+              <w:left w:val="none" w:sz="0" w:space="0" w:color="000000"/>
+              <w:right w:val="none" w:sz="0" w:space="0" w:color="000000"/>
+            </w:tcBorders>
+            <w:shd w:val="clear" w:color="auto" w:fill="FFFFFF"/>
+            <w:tcMar>
+              <w:top w:w="0" w:type="dxa"/>
+              <w:bottom w:w="0" w:type="dxa"/>
+              <w:left w:w="0" w:type="dxa"/>
+              <w:right w:w="0" w:type="dxa"/>
+            </w:tcMar>
+            <w:vAlign w:val="center"/>
+          </w:tcPr>
+          <w:p>
+            <w:pPr>
+              <w:pStyle w:val="Normal"/>
+              <w:jc w:val="left"/>
+              <w:pBdr>
+                <w:bottom w:val="none" w:sz="0" w:space="0" w:color="000000"/>
+                <w:top w:val="none" w:sz="0" w:space="0" w:color="000000"/>
+                <w:left w:val="none" w:sz="0" w:space="0" w:color="000000"/>
+                <w:right w:val="none" w:sz="0" w:space="0" w:color="000000"/>
+              </w:pBdr>
+              <w:spacing w:after="60" w:before="60" w:line="240"/>
+              <w:ind w:left="60" w:right="60" w:firstLine="0" w:firstLineChars="0"/>
+              <w:rPr>
+                <w:rFonts w:ascii="Times New Roman" w:hAnsi="Arial" w:eastAsia="Arial" w:cs="Arial"/>
+                <w:i w:val="false"/>
+                <w:b w:val="false"/>
+                <w:u w:val="none"/>
+                <w:sz w:val="22"/>
+                <w:szCs w:val="22"/>
+                <w:color w:val="000000"/>
+              </w:rPr>
+            </w:pPr>
+            <w:r xmlns:w="http://schemas.openxmlformats.org/wordprocessingml/2006/main" xmlns:wp="http://schemas.openxmlformats.org/drawingml/2006/wordprocessingDrawing" xmlns:r="http://schemas.openxmlformats.org/officeDocument/2006/relationships" xmlns:w14="http://schemas.microsoft.com/office/word/2010/wordml">
+              <w:rPr>
+                <w:rFonts w:ascii="Times New Roman" w:hAnsi="Arial" w:eastAsia="Arial" w:cs="Arial"/>
+                <w:i w:val="false"/>
+                <w:b w:val="false"/>
+                <w:u w:val="none"/>
+                <w:sz w:val="22"/>
+                <w:szCs w:val="22"/>
+                <w:color w:val="000000"/>
+              </w:rPr>
+              <w:t xml:space="preserve">america</w:t>
+            </w:r>
+          </w:p>
+        </w:tc>
+        <w:tc>
+          <w:tcPr>
+            <w:tcBorders>
+              <w:bottom w:val="none" w:sz="0" w:space="0" w:color="000000"/>
+              <w:top w:val="none" w:sz="0" w:space="0" w:color="000000"/>
+              <w:left w:val="none" w:sz="0" w:space="0" w:color="000000"/>
+              <w:right w:val="none" w:sz="0" w:space="0" w:color="000000"/>
+            </w:tcBorders>
+            <w:shd w:val="clear" w:color="auto" w:fill="FFFFFF"/>
+            <w:tcMar>
+              <w:top w:w="0" w:type="dxa"/>
+              <w:bottom w:w="0" w:type="dxa"/>
+              <w:left w:w="0" w:type="dxa"/>
+              <w:right w:w="0" w:type="dxa"/>
+            </w:tcMar>
+            <w:vAlign w:val="center"/>
+          </w:tcPr>
+          <w:p>
+            <w:pPr>
+              <w:pStyle w:val="Normal"/>
+              <w:jc w:val="right"/>
+              <w:pBdr>
+                <w:bottom w:val="none" w:sz="0" w:space="0" w:color="000000"/>
+                <w:top w:val="none" w:sz="0" w:space="0" w:color="000000"/>
+                <w:left w:val="none" w:sz="0" w:space="0" w:color="000000"/>
+                <w:right w:val="none" w:sz="0" w:space="0" w:color="000000"/>
+              </w:pBdr>
+              <w:spacing w:after="60" w:before="60" w:line="240"/>
+              <w:ind w:left="60" w:right="60" w:firstLine="0" w:firstLineChars="0"/>
+              <w:rPr>
+                <w:rFonts w:ascii="Times New Roman" w:hAnsi="Arial" w:eastAsia="Arial" w:cs="Arial"/>
+                <w:i w:val="false"/>
+                <w:b w:val="false"/>
+                <w:u w:val="none"/>
+                <w:sz w:val="22"/>
+                <w:szCs w:val="22"/>
+                <w:color w:val="000000"/>
+              </w:rPr>
+            </w:pPr>
+            <w:r xmlns:w="http://schemas.openxmlformats.org/wordprocessingml/2006/main" xmlns:wp="http://schemas.openxmlformats.org/drawingml/2006/wordprocessingDrawing" xmlns:r="http://schemas.openxmlformats.org/officeDocument/2006/relationships" xmlns:w14="http://schemas.microsoft.com/office/word/2010/wordml">
+              <w:rPr>
+                <w:rFonts w:ascii="Times New Roman" w:hAnsi="Arial" w:eastAsia="Arial" w:cs="Arial"/>
+                <w:i w:val="false"/>
+                <w:b w:val="false"/>
+                <w:u w:val="none"/>
+                <w:sz w:val="22"/>
+                <w:szCs w:val="22"/>
+                <w:color w:val="000000"/>
+              </w:rPr>
+              <w:t xml:space="preserve">13</w:t>
+            </w:r>
+          </w:p>
+        </w:tc>
+      </w:tr>
+      <w:tr>
+        <w:trPr>
+          <w:trHeight w:val="360" w:hRule="auto"/>
+        </w:trPr>
+        body16
+        <w:tc>
+          <w:tcPr>
+            <w:tcBorders>
+              <w:bottom w:val="none" w:sz="0" w:space="0" w:color="000000"/>
+              <w:top w:val="none" w:sz="0" w:space="0" w:color="000000"/>
+              <w:left w:val="none" w:sz="0" w:space="0" w:color="000000"/>
+              <w:right w:val="none" w:sz="0" w:space="0" w:color="000000"/>
+            </w:tcBorders>
+            <w:shd w:val="clear" w:color="auto" w:fill="FFFFFF"/>
+            <w:tcMar>
+              <w:top w:w="0" w:type="dxa"/>
+              <w:bottom w:w="0" w:type="dxa"/>
+              <w:left w:w="0" w:type="dxa"/>
+              <w:right w:w="0" w:type="dxa"/>
+            </w:tcMar>
+            <w:vAlign w:val="center"/>
+          </w:tcPr>
+          <w:p>
+            <w:pPr>
+              <w:pStyle w:val="Normal"/>
+              <w:jc w:val="left"/>
+              <w:pBdr>
+                <w:bottom w:val="none" w:sz="0" w:space="0" w:color="000000"/>
+                <w:top w:val="none" w:sz="0" w:space="0" w:color="000000"/>
+                <w:left w:val="none" w:sz="0" w:space="0" w:color="000000"/>
+                <w:right w:val="none" w:sz="0" w:space="0" w:color="000000"/>
+              </w:pBdr>
+              <w:spacing w:after="60" w:before="60" w:line="240"/>
+              <w:ind w:left="60" w:right="60" w:firstLine="0" w:firstLineChars="0"/>
+              <w:rPr>
+                <w:rFonts w:ascii="Times New Roman" w:hAnsi="Arial" w:eastAsia="Arial" w:cs="Arial"/>
+                <w:i w:val="false"/>
+                <w:b w:val="false"/>
+                <w:u w:val="none"/>
+                <w:sz w:val="22"/>
+                <w:szCs w:val="22"/>
+                <w:color w:val="000000"/>
+              </w:rPr>
+            </w:pPr>
+            <w:r xmlns:w="http://schemas.openxmlformats.org/wordprocessingml/2006/main" xmlns:wp="http://schemas.openxmlformats.org/drawingml/2006/wordprocessingDrawing" xmlns:r="http://schemas.openxmlformats.org/officeDocument/2006/relationships" xmlns:w14="http://schemas.microsoft.com/office/word/2010/wordml">
+              <w:rPr>
+                <w:rFonts w:ascii="Times New Roman" w:hAnsi="Arial" w:eastAsia="Arial" w:cs="Arial"/>
+                <w:i w:val="false"/>
+                <w:b w:val="false"/>
+                <w:u w:val="none"/>
+                <w:sz w:val="22"/>
+                <w:szCs w:val="22"/>
+                <w:color w:val="000000"/>
+              </w:rPr>
+              <w:t xml:space="preserve">Thời gian</w:t>
+            </w:r>
+          </w:p>
+        </w:tc>
+        <w:tc>
+          <w:tcPr>
+            <w:tcBorders>
+              <w:bottom w:val="none" w:sz="0" w:space="0" w:color="000000"/>
+              <w:top w:val="none" w:sz="0" w:space="0" w:color="000000"/>
+              <w:left w:val="none" w:sz="0" w:space="0" w:color="000000"/>
+              <w:right w:val="none" w:sz="0" w:space="0" w:color="000000"/>
+            </w:tcBorders>
+            <w:shd w:val="clear" w:color="auto" w:fill="FFFFFF"/>
+            <w:tcMar>
+              <w:top w:w="0" w:type="dxa"/>
+              <w:bottom w:w="0" w:type="dxa"/>
+              <w:left w:w="0" w:type="dxa"/>
+              <w:right w:w="0" w:type="dxa"/>
+            </w:tcMar>
+            <w:vAlign w:val="center"/>
+          </w:tcPr>
+          <w:p>
+            <w:pPr>
+              <w:pStyle w:val="Normal"/>
+              <w:jc w:val="left"/>
+              <w:pBdr>
+                <w:bottom w:val="none" w:sz="0" w:space="0" w:color="000000"/>
+                <w:top w:val="none" w:sz="0" w:space="0" w:color="000000"/>
+                <w:left w:val="none" w:sz="0" w:space="0" w:color="000000"/>
+                <w:right w:val="none" w:sz="0" w:space="0" w:color="000000"/>
+              </w:pBdr>
+              <w:spacing w:after="60" w:before="60" w:line="240"/>
+              <w:ind w:left="60" w:right="60" w:firstLine="0" w:firstLineChars="0"/>
+              <w:rPr>
+                <w:rFonts w:ascii="Times New Roman" w:hAnsi="Arial" w:eastAsia="Arial" w:cs="Arial"/>
+                <w:i w:val="false"/>
+                <w:b w:val="false"/>
+                <w:u w:val="none"/>
+                <w:sz w:val="22"/>
+                <w:szCs w:val="22"/>
+                <w:color w:val="000000"/>
+              </w:rPr>
+            </w:pPr>
+            <w:r xmlns:w="http://schemas.openxmlformats.org/wordprocessingml/2006/main" xmlns:wp="http://schemas.openxmlformats.org/drawingml/2006/wordprocessingDrawing" xmlns:r="http://schemas.openxmlformats.org/officeDocument/2006/relationships" xmlns:w14="http://schemas.microsoft.com/office/word/2010/wordml">
+              <w:rPr>
+                <w:rFonts w:ascii="Times New Roman" w:hAnsi="Arial" w:eastAsia="Arial" w:cs="Arial"/>
+                <w:i w:val="false"/>
+                <w:b w:val="false"/>
+                <w:u w:val="none"/>
+                <w:sz w:val="22"/>
+                <w:szCs w:val="22"/>
+                <w:color w:val="000000"/>
+              </w:rPr>
+              <w:t xml:space="preserve">mile</w:t>
+            </w:r>
+          </w:p>
+        </w:tc>
+        <w:tc>
+          <w:tcPr>
+            <w:tcBorders>
+              <w:bottom w:val="none" w:sz="0" w:space="0" w:color="000000"/>
+              <w:top w:val="none" w:sz="0" w:space="0" w:color="000000"/>
+              <w:left w:val="none" w:sz="0" w:space="0" w:color="000000"/>
+              <w:right w:val="none" w:sz="0" w:space="0" w:color="000000"/>
+            </w:tcBorders>
+            <w:shd w:val="clear" w:color="auto" w:fill="FFFFFF"/>
+            <w:tcMar>
+              <w:top w:w="0" w:type="dxa"/>
+              <w:bottom w:w="0" w:type="dxa"/>
+              <w:left w:w="0" w:type="dxa"/>
+              <w:right w:w="0" w:type="dxa"/>
+            </w:tcMar>
+            <w:vAlign w:val="center"/>
+          </w:tcPr>
+          <w:p>
+            <w:pPr>
+              <w:pStyle w:val="Normal"/>
+              <w:jc w:val="right"/>
+              <w:pBdr>
+                <w:bottom w:val="none" w:sz="0" w:space="0" w:color="000000"/>
+                <w:top w:val="none" w:sz="0" w:space="0" w:color="000000"/>
+                <w:left w:val="none" w:sz="0" w:space="0" w:color="000000"/>
+                <w:right w:val="none" w:sz="0" w:space="0" w:color="000000"/>
+              </w:pBdr>
+              <w:spacing w:after="60" w:before="60" w:line="240"/>
+              <w:ind w:left="60" w:right="60" w:firstLine="0" w:firstLineChars="0"/>
+              <w:rPr>
+                <w:rFonts w:ascii="Times New Roman" w:hAnsi="Arial" w:eastAsia="Arial" w:cs="Arial"/>
+                <w:i w:val="false"/>
+                <w:b w:val="false"/>
+                <w:u w:val="none"/>
+                <w:sz w:val="22"/>
+                <w:szCs w:val="22"/>
+                <w:color w:val="000000"/>
+              </w:rPr>
+            </w:pPr>
+            <w:r xmlns:w="http://schemas.openxmlformats.org/wordprocessingml/2006/main" xmlns:wp="http://schemas.openxmlformats.org/drawingml/2006/wordprocessingDrawing" xmlns:r="http://schemas.openxmlformats.org/officeDocument/2006/relationships" xmlns:w14="http://schemas.microsoft.com/office/word/2010/wordml">
+              <w:rPr>
+                <w:rFonts w:ascii="Times New Roman" w:hAnsi="Arial" w:eastAsia="Arial" w:cs="Arial"/>
+                <w:i w:val="false"/>
+                <w:b w:val="false"/>
+                <w:u w:val="none"/>
+                <w:sz w:val="22"/>
+                <w:szCs w:val="22"/>
+                <w:color w:val="000000"/>
+              </w:rPr>
+              <w:t xml:space="preserve">9</w:t>
+            </w:r>
+          </w:p>
+        </w:tc>
+      </w:tr>
+      <w:tr>
+        <w:trPr>
+          <w:trHeight w:val="360" w:hRule="auto"/>
+        </w:trPr>
+        body17
+        <w:tc>
+          <w:tcPr>
+            <w:tcBorders>
+              <w:bottom w:val="single" w:sz="12" w:space="0" w:color="666666"/>
+              <w:top w:val="none" w:sz="0" w:space="0" w:color="000000"/>
+              <w:left w:val="none" w:sz="0" w:space="0" w:color="000000"/>
+              <w:right w:val="none" w:sz="0" w:space="0" w:color="000000"/>
+            </w:tcBorders>
+            <w:shd w:val="clear" w:color="auto" w:fill="FFFFFF"/>
+            <w:tcMar>
+              <w:top w:w="0" w:type="dxa"/>
+              <w:bottom w:w="0" w:type="dxa"/>
+              <w:left w:w="0" w:type="dxa"/>
+              <w:right w:w="0" w:type="dxa"/>
+            </w:tcMar>
+            <w:vAlign w:val="center"/>
+          </w:tcPr>
+          <w:p>
+            <w:pPr>
+              <w:pStyle w:val="Normal"/>
+              <w:jc w:val="left"/>
+              <w:pBdr>
+                <w:bottom w:val="none" w:sz="0" w:space="0" w:color="000000"/>
+                <w:top w:val="none" w:sz="0" w:space="0" w:color="000000"/>
+                <w:left w:val="none" w:sz="0" w:space="0" w:color="000000"/>
+                <w:right w:val="none" w:sz="0" w:space="0" w:color="000000"/>
+              </w:pBdr>
+              <w:spacing w:after="60" w:before="60" w:line="240"/>
+              <w:ind w:left="60" w:right="60" w:firstLine="0" w:firstLineChars="0"/>
+              <w:rPr>
+                <w:rFonts w:ascii="Times New Roman" w:hAnsi="Arial" w:eastAsia="Arial" w:cs="Arial"/>
+                <w:i w:val="false"/>
+                <w:b w:val="false"/>
+                <w:u w:val="none"/>
+                <w:sz w:val="22"/>
+                <w:szCs w:val="22"/>
+                <w:color w:val="000000"/>
+              </w:rPr>
+            </w:pPr>
+            <w:r xmlns:w="http://schemas.openxmlformats.org/wordprocessingml/2006/main" xmlns:wp="http://schemas.openxmlformats.org/drawingml/2006/wordprocessingDrawing" xmlns:r="http://schemas.openxmlformats.org/officeDocument/2006/relationships" xmlns:w14="http://schemas.microsoft.com/office/word/2010/wordml">
+              <w:rPr>
+                <w:rFonts w:ascii="Times New Roman" w:hAnsi="Arial" w:eastAsia="Arial" w:cs="Arial"/>
+                <w:i w:val="false"/>
+                <w:b w:val="false"/>
+                <w:u w:val="none"/>
+                <w:sz w:val="22"/>
+                <w:szCs w:val="22"/>
+                <w:color w:val="000000"/>
+              </w:rPr>
+              <w:t xml:space="preserve">Kỹ thuật – Hành động</w:t>
+            </w:r>
+          </w:p>
+        </w:tc>
+        <w:tc>
+          <w:tcPr>
+            <w:tcBorders>
+              <w:bottom w:val="single" w:sz="12" w:space="0" w:color="666666"/>
+              <w:top w:val="none" w:sz="0" w:space="0" w:color="000000"/>
+              <w:left w:val="none" w:sz="0" w:space="0" w:color="000000"/>
+              <w:right w:val="none" w:sz="0" w:space="0" w:color="000000"/>
+            </w:tcBorders>
+            <w:shd w:val="clear" w:color="auto" w:fill="FFFFFF"/>
+            <w:tcMar>
+              <w:top w:w="0" w:type="dxa"/>
+              <w:bottom w:w="0" w:type="dxa"/>
+              <w:left w:w="0" w:type="dxa"/>
+              <w:right w:w="0" w:type="dxa"/>
+            </w:tcMar>
+            <w:vAlign w:val="center"/>
+          </w:tcPr>
+          <w:p>
+            <w:pPr>
+              <w:pStyle w:val="Normal"/>
+              <w:jc w:val="left"/>
+              <w:pBdr>
+                <w:bottom w:val="none" w:sz="0" w:space="0" w:color="000000"/>
+                <w:top w:val="none" w:sz="0" w:space="0" w:color="000000"/>
+                <w:left w:val="none" w:sz="0" w:space="0" w:color="000000"/>
+                <w:right w:val="none" w:sz="0" w:space="0" w:color="000000"/>
+              </w:pBdr>
+              <w:spacing w:after="60" w:before="60" w:line="240"/>
+              <w:ind w:left="60" w:right="60" w:firstLine="0" w:firstLineChars="0"/>
+              <w:rPr>
+                <w:rFonts w:ascii="Times New Roman" w:hAnsi="Arial" w:eastAsia="Arial" w:cs="Arial"/>
+                <w:i w:val="false"/>
+                <w:b w:val="false"/>
+                <w:u w:val="none"/>
+                <w:sz w:val="22"/>
+                <w:szCs w:val="22"/>
+                <w:color w:val="000000"/>
+              </w:rPr>
+            </w:pPr>
+            <w:r xmlns:w="http://schemas.openxmlformats.org/wordprocessingml/2006/main" xmlns:wp="http://schemas.openxmlformats.org/drawingml/2006/wordprocessingDrawing" xmlns:r="http://schemas.openxmlformats.org/officeDocument/2006/relationships" xmlns:w14="http://schemas.microsoft.com/office/word/2010/wordml">
+              <w:rPr>
+                <w:rFonts w:ascii="Times New Roman" w:hAnsi="Arial" w:eastAsia="Arial" w:cs="Arial"/>
+                <w:i w:val="false"/>
+                <w:b w:val="false"/>
+                <w:u w:val="none"/>
+                <w:sz w:val="22"/>
+                <w:szCs w:val="22"/>
+                <w:color w:val="000000"/>
+              </w:rPr>
+              <w:t xml:space="preserve">ship</w:t>
+            </w:r>
+          </w:p>
+        </w:tc>
+        <w:tc>
+          <w:tcPr>
+            <w:tcBorders>
+              <w:bottom w:val="single" w:sz="12" w:space="0" w:color="666666"/>
+              <w:top w:val="none" w:sz="0" w:space="0" w:color="000000"/>
+              <w:left w:val="none" w:sz="0" w:space="0" w:color="000000"/>
+              <w:right w:val="none" w:sz="0" w:space="0" w:color="000000"/>
+            </w:tcBorders>
+            <w:shd w:val="clear" w:color="auto" w:fill="FFFFFF"/>
+            <w:tcMar>
+              <w:top w:w="0" w:type="dxa"/>
+              <w:bottom w:w="0" w:type="dxa"/>
+              <w:left w:w="0" w:type="dxa"/>
+              <w:right w:w="0" w:type="dxa"/>
+            </w:tcMar>
+            <w:vAlign w:val="center"/>
+          </w:tcPr>
+          <w:p>
+            <w:pPr>
+              <w:pStyle w:val="Normal"/>
+              <w:jc w:val="right"/>
+              <w:pBdr>
+                <w:bottom w:val="none" w:sz="0" w:space="0" w:color="000000"/>
+                <w:top w:val="none" w:sz="0" w:space="0" w:color="000000"/>
+                <w:left w:val="none" w:sz="0" w:space="0" w:color="000000"/>
+                <w:right w:val="none" w:sz="0" w:space="0" w:color="000000"/>
+              </w:pBdr>
+              <w:spacing w:after="60" w:before="60" w:line="240"/>
+              <w:ind w:left="60" w:right="60" w:firstLine="0" w:firstLineChars="0"/>
+              <w:rPr>
+                <w:rFonts w:ascii="Times New Roman" w:hAnsi="Arial" w:eastAsia="Arial" w:cs="Arial"/>
+                <w:i w:val="false"/>
+                <w:b w:val="false"/>
+                <w:u w:val="none"/>
+                <w:sz w:val="22"/>
+                <w:szCs w:val="22"/>
+                <w:color w:val="000000"/>
+              </w:rPr>
+            </w:pPr>
+            <w:r xmlns:w="http://schemas.openxmlformats.org/wordprocessingml/2006/main" xmlns:wp="http://schemas.openxmlformats.org/drawingml/2006/wordprocessingDrawing" xmlns:r="http://schemas.openxmlformats.org/officeDocument/2006/relationships" xmlns:w14="http://schemas.microsoft.com/office/word/2010/wordml">
+              <w:rPr>
+                <w:rFonts w:ascii="Times New Roman" w:hAnsi="Arial" w:eastAsia="Arial" w:cs="Arial"/>
+                <w:i w:val="false"/>
+                <w:b w:val="false"/>
+                <w:u w:val="none"/>
+                <w:sz w:val="22"/>
+                <w:szCs w:val="22"/>
+                <w:color w:val="000000"/>
+              </w:rPr>
+              <w:t xml:space="preserve">4</w:t>
+            </w:r>
+          </w:p>
+        </w:tc>
+      </w:tr>
+    </w:tbl>
     <w:bookmarkEnd w:id="45"/>
-    <w:bookmarkStart w:id="53" w:name="phân-tích-cảm-xúc-trong-văn-bản"/>
+    <w:bookmarkStart w:id="50" w:name="biểu-đồ-từ-khóa"/>
+    <w:p>
+      <w:pPr>
+        <w:pStyle w:val="Heading4"/>
+      </w:pPr>
+      <w:r>
+        <w:t xml:space="preserve">Biểu đồ từ khóa</w:t>
+      </w:r>
+    </w:p>
+    <w:p>
+      <w:pPr>
+        <w:pStyle w:val="FirstParagraph"/>
+      </w:pPr>
+      <w:r>
+        <w:drawing>
+          <wp:inline>
+            <wp:extent cx="4587290" cy="2834945"/>
+            <wp:effectExtent b="0" l="0" r="0" t="0"/>
+            <wp:docPr descr="" title="" id="47" name="Picture"/>
+            <a:graphic>
+              <a:graphicData uri="http://schemas.openxmlformats.org/drawingml/2006/picture">
+                <pic:pic>
+                  <pic:nvPicPr>
+                    <pic:cNvPr descr="80_quato_words_output_files/figure-docx/unnamed-chunk-5-1.png" id="48" name="Picture"/>
+                    <pic:cNvPicPr>
+                      <a:picLocks noChangeArrowheads="1" noChangeAspect="1"/>
+                    </pic:cNvPicPr>
+                  </pic:nvPicPr>
+                  <pic:blipFill>
+                    <a:blip r:embed="rId46"/>
+                    <a:stretch>
+                      <a:fillRect/>
+                    </a:stretch>
+                  </pic:blipFill>
+                  <pic:spPr bwMode="auto">
+                    <a:xfrm>
+                      <a:off x="0" y="0"/>
+                      <a:ext cx="4587290" cy="2834945"/>
+                    </a:xfrm>
+                    <a:prstGeom prst="rect">
+                      <a:avLst/>
+                    </a:prstGeom>
+                    <a:noFill/>
+                    <a:ln w="9525">
+                      <a:noFill/>
+                      <a:headEnd/>
+                      <a:tailEnd/>
+                    </a:ln>
+                  </pic:spPr>
+                </pic:pic>
+              </a:graphicData>
+            </a:graphic>
+          </wp:inline>
+        </w:drawing>
+      </w:r>
+    </w:p>
+    <w:bookmarkStart w:id="49" w:name="X1627d9fab66441b28856c1a923d590e5bf8338d"/>
+    <w:p>
+      <w:pPr>
+        <w:pStyle w:val="Heading5"/>
+      </w:pPr>
+      <w:r>
+        <w:t xml:space="preserve">Từ khóa xuất hiện nhiều nhất thuộc nhóm</w:t>
+      </w:r>
+      <w:r>
+        <w:t xml:space="preserve"> </w:t>
+      </w:r>
+      <w:r>
+        <w:t xml:space="preserve">‘Nhân vật’</w:t>
+      </w:r>
+      <w:r>
+        <w:t xml:space="preserve"> </w:t>
+      </w:r>
+      <w:r>
+        <w:t xml:space="preserve">là</w:t>
+      </w:r>
+      <w:r>
+        <w:t xml:space="preserve"> </w:t>
+      </w:r>
+      <w:r>
+        <w:t xml:space="preserve">‘fogg’</w:t>
+      </w:r>
+      <w:r>
+        <w:t xml:space="preserve"> </w:t>
+      </w:r>
+      <w:r>
+        <w:t xml:space="preserve">với 525 lần. Các nhóm từ như</w:t>
+      </w:r>
+      <w:r>
+        <w:t xml:space="preserve"> </w:t>
+      </w:r>
+      <w:r>
+        <w:t xml:space="preserve">‘Nhân vật’</w:t>
+      </w:r>
+      <w:r>
+        <w:t xml:space="preserve">,</w:t>
+      </w:r>
+      <w:r>
+        <w:t xml:space="preserve"> </w:t>
+      </w:r>
+      <w:r>
+        <w:t xml:space="preserve">‘Kỹ thuật – Hành động’</w:t>
+      </w:r>
+      <w:r>
+        <w:t xml:space="preserve"> </w:t>
+      </w:r>
+      <w:r>
+        <w:t xml:space="preserve">và</w:t>
+      </w:r>
+      <w:r>
+        <w:t xml:space="preserve"> </w:t>
+      </w:r>
+      <w:r>
+        <w:t xml:space="preserve">‘Thời gian’</w:t>
+      </w:r>
+      <w:r>
+        <w:t xml:space="preserve"> </w:t>
+      </w:r>
+      <w:r>
+        <w:t xml:space="preserve">phản ánh rõ cấu trúc và nội dung xoay quanh hành trình vượt thời gian, không gian trong tác phẩm.</w:t>
+      </w:r>
+    </w:p>
+    <w:bookmarkEnd w:id="49"/>
+    <w:bookmarkEnd w:id="50"/>
+    <w:bookmarkEnd w:id="51"/>
+    <w:bookmarkEnd w:id="52"/>
+    <w:bookmarkStart w:id="60" w:name="phân-tích-cảm-xúc-trong-văn-bản"/>
     <w:p>
       <w:pPr>
         <w:pStyle w:val="Heading2"/>
@@ -2573,7 +5700,7 @@
         <w:t xml:space="preserve">🧠 Phân tích cảm xúc trong văn bản</w:t>
       </w:r>
     </w:p>
-    <w:bookmarkStart w:id="47" w:name="bảng-từ-mang-sắc-thái-cảm-xúc"/>
+    <w:bookmarkStart w:id="54" w:name="bảng-từ-mang-sắc-thái-cảm-xúc"/>
     <w:p>
       <w:pPr>
         <w:pStyle w:val="Heading3"/>
@@ -2927,7 +6054,7 @@
         </w:tc>
       </w:tr>
     </w:tbl>
-    <w:bookmarkStart w:id="46" w:name="X38c124e949b9ad7eba885647a9b884362bda10f"/>
+    <w:bookmarkStart w:id="53" w:name="X38c124e949b9ad7eba885647a9b884362bda10f"/>
     <w:p>
       <w:pPr>
         <w:pStyle w:val="Heading5"/>
@@ -2936,9 +6063,9 @@
         <w:t xml:space="preserve">Tổng cộng có 1032 từ mang sắc thái cảm xúc: 433 từ tích cực và 599 từ tiêu cực, phản ánh rõ nét cảm xúc chủ đạo trong tác phẩm.</w:t>
       </w:r>
     </w:p>
-    <w:bookmarkEnd w:id="46"/>
-    <w:bookmarkEnd w:id="47"/>
-    <w:bookmarkStart w:id="52" w:name="biểu-đồ-từ-mang-sắc-thái-cảm"/>
+    <w:bookmarkEnd w:id="53"/>
+    <w:bookmarkEnd w:id="54"/>
+    <w:bookmarkStart w:id="59" w:name="biểu-đồ-từ-mang-sắc-thái-cảm"/>
     <w:p>
       <w:pPr>
         <w:pStyle w:val="Heading3"/>
@@ -2956,18 +6083,18 @@
           <wp:inline>
             <wp:extent cx="4587290" cy="2834945"/>
             <wp:effectExtent b="0" l="0" r="0" t="0"/>
-            <wp:docPr descr="" title="" id="49" name="Picture"/>
+            <wp:docPr descr="" title="" id="56" name="Picture"/>
             <a:graphic>
               <a:graphicData uri="http://schemas.openxmlformats.org/drawingml/2006/picture">
                 <pic:pic>
                   <pic:nvPicPr>
-                    <pic:cNvPr descr="80_quato_words_output_files/figure-docx/unnamed-chunk-5-1.png" id="50" name="Picture"/>
+                    <pic:cNvPr descr="80_quato_words_output_files/figure-docx/unnamed-chunk-7-1.png" id="57" name="Picture"/>
                     <pic:cNvPicPr>
                       <a:picLocks noChangeArrowheads="1" noChangeAspect="1"/>
                     </pic:cNvPicPr>
                   </pic:nvPicPr>
                   <pic:blipFill>
-                    <a:blip r:embed="rId48"/>
+                    <a:blip r:embed="rId55"/>
                     <a:stretch>
                       <a:fillRect/>
                     </a:stretch>
@@ -2994,7 +6121,7 @@
         </w:drawing>
       </w:r>
     </w:p>
-    <w:bookmarkStart w:id="51" w:name="X745b9fdc2f331455246f1bff1efbb434acf9c2f"/>
+    <w:bookmarkStart w:id="58" w:name="X745b9fdc2f331455246f1bff1efbb434acf9c2f"/>
     <w:p>
       <w:pPr>
         <w:pStyle w:val="Heading5"/>
@@ -3003,11 +6130,11 @@
         <w:t xml:space="preserve">Biểu đồ cho thấy cảm xúc tích cực chiếm 42%, cao hơn so với tiêu cực (58%), cho thấy giọng văn thiên về lạc quan, mạo hiểm và hào hứng.</w:t>
       </w:r>
     </w:p>
-    <w:bookmarkEnd w:id="51"/>
-    <w:bookmarkEnd w:id="52"/>
-    <w:bookmarkEnd w:id="53"/>
-    <w:bookmarkEnd w:id="54"/>
-    <w:bookmarkStart w:id="82" w:name="bàn-luận"/>
+    <w:bookmarkEnd w:id="58"/>
+    <w:bookmarkEnd w:id="59"/>
+    <w:bookmarkEnd w:id="60"/>
+    <w:bookmarkEnd w:id="61"/>
+    <w:bookmarkStart w:id="91" w:name="bàn-luận"/>
     <w:p>
       <w:pPr>
         <w:pStyle w:val="Heading1"/>
@@ -3220,7 +6347,7 @@
         <w:t xml:space="preserve">Tổng kết lại, phân tích tần suất từ đã cho thấy cấu trúc nhân vật, chủ đề và phong cách viết đặc trưng của Jules Verne trong Around the World in 80 Days. Đây là bước đầu tiên quan trọng để triển khai các phân tích chuyên sâu hơn về thể loại, phong cách và tư tưởng văn học trong tác phẩm kinh điển này.x</w:t>
       </w:r>
     </w:p>
-    <w:bookmarkStart w:id="81" w:name="đặc-điểm-mẫu-của-nghiên-cứu"/>
+    <w:bookmarkStart w:id="62" w:name="đặc-điểm-mẫu-của-nghiên-cứu"/>
     <w:p>
       <w:pPr>
         <w:pStyle w:val="Heading2"/>
@@ -3392,6 +6519,305 @@
         <w:t xml:space="preserve">Tóm lại, phân tích cảm xúc cho thấy Around the World in 80 Days là một tác phẩm tích cực, lạc quan và đầy cảm hứng. Điều này không chỉ giúp người đọc hiện đại hiểu hơn về phong cách văn học cổ điển, mà còn mở ra hướng ứng dụng mới cho phân tích văn học bằng công cụ số trong nghiên cứu ngôn ngữ và văn hóa.</w:t>
       </w:r>
     </w:p>
+    <w:bookmarkEnd w:id="62"/>
+    <w:bookmarkStart w:id="90" w:name="bàn-luận-từ-khóa-theo-chủ-đề"/>
+    <w:p>
+      <w:pPr>
+        <w:pStyle w:val="Heading2"/>
+      </w:pPr>
+      <w:r>
+        <w:t xml:space="preserve">Bàn luận từ khóa theo chủ đề</w:t>
+      </w:r>
+    </w:p>
+    <w:p>
+      <w:pPr>
+        <w:pStyle w:val="FirstParagraph"/>
+      </w:pPr>
+      <w:r>
+        <w:t xml:space="preserve">Phân tích tần suất từ khóa theo nhóm chủ đề cho thấy cấu trúc nội dung của Around the World in 80 Days được tổ chức xoay quanh ba yếu tố chính: nhân vật, kỹ thuật – hành động, và thời gian. Trong nhóm nhân vật, từ</w:t>
+      </w:r>
+      <w:r>
+        <w:t xml:space="preserve"> </w:t>
+      </w:r>
+      <w:r>
+        <w:t xml:space="preserve">“fogg”</w:t>
+      </w:r>
+      <w:r>
+        <w:t xml:space="preserve"> </w:t>
+      </w:r>
+      <w:r>
+        <w:t xml:space="preserve">xuất hiện nổi bật nhất với 525 lần, kế đến là</w:t>
+      </w:r>
+      <w:r>
+        <w:t xml:space="preserve"> </w:t>
+      </w:r>
+      <w:r>
+        <w:t xml:space="preserve">“passepartout”</w:t>
+      </w:r>
+      <w:r>
+        <w:t xml:space="preserve"> </w:t>
+      </w:r>
+      <w:r>
+        <w:t xml:space="preserve">(370),</w:t>
+      </w:r>
+      <w:r>
+        <w:t xml:space="preserve"> </w:t>
+      </w:r>
+      <w:r>
+        <w:t xml:space="preserve">“fix”</w:t>
+      </w:r>
+      <w:r>
+        <w:t xml:space="preserve"> </w:t>
+      </w:r>
+      <w:r>
+        <w:t xml:space="preserve">(230), và</w:t>
+      </w:r>
+      <w:r>
+        <w:t xml:space="preserve"> </w:t>
+      </w:r>
+      <w:r>
+        <w:t xml:space="preserve">“phileas”</w:t>
+      </w:r>
+      <w:r>
+        <w:t xml:space="preserve"> </w:t>
+      </w:r>
+      <w:r>
+        <w:t xml:space="preserve">(208). Đây là những nhân vật trung tâm, phản ánh sự chú trọng của Jules Verne vào tuyến nhân vật xuyên suốt hành trình toàn cầu.</w:t>
+      </w:r>
+    </w:p>
+    <w:p>
+      <w:pPr>
+        <w:pStyle w:val="BodyText"/>
+      </w:pPr>
+      <w:r>
+        <w:t xml:space="preserve">Nhóm kỹ thuật – hành động bao gồm các từ như</w:t>
+      </w:r>
+      <w:r>
+        <w:t xml:space="preserve"> </w:t>
+      </w:r>
+      <w:r>
+        <w:t xml:space="preserve">“train”</w:t>
+      </w:r>
+      <w:r>
+        <w:t xml:space="preserve"> </w:t>
+      </w:r>
+      <w:r>
+        <w:t xml:space="preserve">(117),</w:t>
+      </w:r>
+      <w:r>
+        <w:t xml:space="preserve"> </w:t>
+      </w:r>
+      <w:r>
+        <w:t xml:space="preserve">“master”</w:t>
+      </w:r>
+      <w:r>
+        <w:t xml:space="preserve"> </w:t>
+      </w:r>
+      <w:r>
+        <w:t xml:space="preserve">(93),</w:t>
+      </w:r>
+      <w:r>
+        <w:t xml:space="preserve"> </w:t>
+      </w:r>
+      <w:r>
+        <w:t xml:space="preserve">“steam”</w:t>
+      </w:r>
+      <w:r>
+        <w:t xml:space="preserve"> </w:t>
+      </w:r>
+      <w:r>
+        <w:t xml:space="preserve">(24),</w:t>
+      </w:r>
+      <w:r>
+        <w:t xml:space="preserve"> </w:t>
+      </w:r>
+      <w:r>
+        <w:t xml:space="preserve">“passport”</w:t>
+      </w:r>
+      <w:r>
+        <w:t xml:space="preserve"> </w:t>
+      </w:r>
+      <w:r>
+        <w:t xml:space="preserve">(20) và</w:t>
+      </w:r>
+      <w:r>
+        <w:t xml:space="preserve"> </w:t>
+      </w:r>
+      <w:r>
+        <w:t xml:space="preserve">“ship”</w:t>
+      </w:r>
+      <w:r>
+        <w:t xml:space="preserve"> </w:t>
+      </w:r>
+      <w:r>
+        <w:t xml:space="preserve">(4). Sự hiện diện của các từ này cho thấy rõ tính chất hành động hóa và công nghệ hóa của tác phẩm, một đặc trưng tiêu biểu của văn học khoa học giả tưởng cuối thế kỷ XIX</w:t>
+      </w:r>
+      <w:r>
+        <w:t xml:space="preserve"> </w:t>
+      </w:r>
+      <w:r>
+        <w:t xml:space="preserve">[10]</w:t>
+      </w:r>
+      <w:r>
+        <w:t xml:space="preserve">. Các phương tiện di chuyển như tàu lửa, tàu thủy, hay các yếu tố quản trị hành trình như hộ chiếu không chỉ là chi tiết cốt truyện, mà còn phản ánh tiến bộ kỹ thuật và tốc độ hiện đại hóa của xã hội đương thời.</w:t>
+      </w:r>
+    </w:p>
+    <w:p>
+      <w:pPr>
+        <w:pStyle w:val="BodyText"/>
+      </w:pPr>
+      <w:r>
+        <w:t xml:space="preserve">Về yếu tố thời gian, các từ như</w:t>
+      </w:r>
+      <w:r>
+        <w:t xml:space="preserve"> </w:t>
+      </w:r>
+      <w:r>
+        <w:t xml:space="preserve">“time”</w:t>
+      </w:r>
+      <w:r>
+        <w:t xml:space="preserve"> </w:t>
+      </w:r>
+      <w:r>
+        <w:t xml:space="preserve">(115),</w:t>
+      </w:r>
+      <w:r>
+        <w:t xml:space="preserve"> </w:t>
+      </w:r>
+      <w:r>
+        <w:t xml:space="preserve">“day”</w:t>
+      </w:r>
+      <w:r>
+        <w:t xml:space="preserve"> </w:t>
+      </w:r>
+      <w:r>
+        <w:t xml:space="preserve">(75),</w:t>
+      </w:r>
+      <w:r>
+        <w:t xml:space="preserve"> </w:t>
+      </w:r>
+      <w:r>
+        <w:t xml:space="preserve">“journey”</w:t>
+      </w:r>
+      <w:r>
+        <w:t xml:space="preserve"> </w:t>
+      </w:r>
+      <w:r>
+        <w:t xml:space="preserve">(44) và</w:t>
+      </w:r>
+      <w:r>
+        <w:t xml:space="preserve"> </w:t>
+      </w:r>
+      <w:r>
+        <w:t xml:space="preserve">“mile”</w:t>
+      </w:r>
+      <w:r>
+        <w:t xml:space="preserve"> </w:t>
+      </w:r>
+      <w:r>
+        <w:t xml:space="preserve">(9) xuất hiện thường xuyên, phản ánh trọng tâm cốt truyện đặt vào cuộc chạy đua với thời gian. Áp lực thời gian chính là động lực thúc đẩy mọi diễn biến và xung đột trong tác phẩm, tạo nên tính hấp dẫn đặc trưng của thể loại phiêu lưu</w:t>
+      </w:r>
+      <w:r>
+        <w:t xml:space="preserve"> </w:t>
+      </w:r>
+      <w:r>
+        <w:t xml:space="preserve">[13]</w:t>
+      </w:r>
+      <w:r>
+        <w:t xml:space="preserve">.</w:t>
+      </w:r>
+    </w:p>
+    <w:p>
+      <w:pPr>
+        <w:pStyle w:val="BodyText"/>
+      </w:pPr>
+      <w:r>
+        <w:t xml:space="preserve">Ngoài ra, nhóm không gian gồm các từ như</w:t>
+      </w:r>
+      <w:r>
+        <w:t xml:space="preserve"> </w:t>
+      </w:r>
+      <w:r>
+        <w:t xml:space="preserve">“london”</w:t>
+      </w:r>
+      <w:r>
+        <w:t xml:space="preserve"> </w:t>
+      </w:r>
+      <w:r>
+        <w:t xml:space="preserve">(65),</w:t>
+      </w:r>
+      <w:r>
+        <w:t xml:space="preserve"> </w:t>
+      </w:r>
+      <w:r>
+        <w:t xml:space="preserve">“india”</w:t>
+      </w:r>
+      <w:r>
+        <w:t xml:space="preserve"> </w:t>
+      </w:r>
+      <w:r>
+        <w:t xml:space="preserve">(35), và</w:t>
+      </w:r>
+      <w:r>
+        <w:t xml:space="preserve"> </w:t>
+      </w:r>
+      <w:r>
+        <w:t xml:space="preserve">“america”</w:t>
+      </w:r>
+      <w:r>
+        <w:t xml:space="preserve"> </w:t>
+      </w:r>
+      <w:r>
+        <w:t xml:space="preserve">(13) góp phần tái hiện bối cảnh địa lý toàn cầu. Những địa danh này không chỉ đơn thuần là điểm đến, mà còn thể hiện cách Verne kết hợp địa lý và văn hóa để xây dựng bản đồ tưởng tượng về thế giới trong thời đại thuộc địa</w:t>
+      </w:r>
+      <w:r>
+        <w:t xml:space="preserve"> </w:t>
+      </w:r>
+      <w:r>
+        <w:t xml:space="preserve">[15]</w:t>
+      </w:r>
+      <w:r>
+        <w:t xml:space="preserve">.</w:t>
+      </w:r>
+    </w:p>
+    <w:p>
+      <w:pPr>
+        <w:pStyle w:val="BodyText"/>
+      </w:pPr>
+      <w:r>
+        <w:t xml:space="preserve">Phương pháp phân tích từ khóa định lượng như trên là một phần trong hướng tiếp cận</w:t>
+      </w:r>
+      <w:r>
+        <w:t xml:space="preserve"> </w:t>
+      </w:r>
+      <w:r>
+        <w:t xml:space="preserve">“văn học từ xa”</w:t>
+      </w:r>
+      <w:r>
+        <w:t xml:space="preserve"> </w:t>
+      </w:r>
+      <w:r>
+        <w:t xml:space="preserve">(distant reading), vốn sử dụng dữ liệu và thuật toán để mô hình hóa văn bản văn học</w:t>
+      </w:r>
+      <w:r>
+        <w:t xml:space="preserve"> </w:t>
+      </w:r>
+      <w:r>
+        <w:t xml:space="preserve">[5]</w:t>
+      </w:r>
+      <w:r>
+        <w:t xml:space="preserve">. Việc phân nhóm từ theo chủ đề giúp khám phá các tầng ý nghĩa ẩn sâu bên dưới cấu trúc ngôn ngữ, qua đó hỗ trợ giảng dạy và nghiên cứu hiệu quả hơn trong bối cảnh văn học số hiện nay</w:t>
+      </w:r>
+      <w:r>
+        <w:t xml:space="preserve"> </w:t>
+      </w:r>
+      <w:r>
+        <w:t xml:space="preserve">[3]</w:t>
+      </w:r>
+      <w:r>
+        <w:t xml:space="preserve">.</w:t>
+      </w:r>
+    </w:p>
     <w:p>
       <w:pPr>
         <w:pStyle w:val="CANGIUADAM14ONE"/>
@@ -3400,8 +6826,8 @@
         <w:t xml:space="preserve">TÀI LIỆU THAM KHẢO</w:t>
       </w:r>
     </w:p>
-    <w:bookmarkStart w:id="80" w:name="refs"/>
-    <w:bookmarkStart w:id="56" w:name="ref-evans2013jules"/>
+    <w:bookmarkStart w:id="89" w:name="refs"/>
+    <w:bookmarkStart w:id="64" w:name="ref-evans2013jules"/>
     <w:p>
       <w:pPr>
         <w:pStyle w:val="Bibliography"/>
@@ -3431,7 +6857,7 @@
       <w:r>
         <w:t xml:space="preserve">. 2013;500:506–507. doi:</w:t>
       </w:r>
-      <w:hyperlink r:id="rId55">
+      <w:hyperlink r:id="rId63">
         <w:r>
           <w:rPr>
             <w:rStyle w:val="Hyperlink"/>
@@ -3440,8 +6866,8 @@
         </w:r>
       </w:hyperlink>
     </w:p>
-    <w:bookmarkEnd w:id="56"/>
-    <w:bookmarkStart w:id="58" w:name="ref-silge2017text"/>
+    <w:bookmarkEnd w:id="64"/>
+    <w:bookmarkStart w:id="66" w:name="ref-silge2017text"/>
     <w:p>
       <w:pPr>
         <w:pStyle w:val="Bibliography"/>
@@ -3474,7 +6900,7 @@
       <w:r>
         <w:t xml:space="preserve"> </w:t>
       </w:r>
-      <w:hyperlink r:id="rId57">
+      <w:hyperlink r:id="rId65">
         <w:r>
           <w:rPr>
             <w:rStyle w:val="Hyperlink"/>
@@ -3483,8 +6909,8 @@
         </w:r>
       </w:hyperlink>
     </w:p>
-    <w:bookmarkEnd w:id="58"/>
-    <w:bookmarkStart w:id="60" w:name="ref-grimmer2013text"/>
+    <w:bookmarkEnd w:id="66"/>
+    <w:bookmarkStart w:id="68" w:name="ref-grimmer2013text"/>
     <w:p>
       <w:pPr>
         <w:pStyle w:val="Bibliography"/>
@@ -3514,7 +6940,7 @@
       <w:r>
         <w:t xml:space="preserve">. 2013;21(3):267–297. doi:</w:t>
       </w:r>
-      <w:hyperlink r:id="rId59">
+      <w:hyperlink r:id="rId67">
         <w:r>
           <w:rPr>
             <w:rStyle w:val="Hyperlink"/>
@@ -3523,8 +6949,8 @@
         </w:r>
       </w:hyperlink>
     </w:p>
-    <w:bookmarkEnd w:id="60"/>
-    <w:bookmarkStart w:id="62" w:name="ref-reagan2016emotional"/>
+    <w:bookmarkEnd w:id="68"/>
+    <w:bookmarkStart w:id="70" w:name="ref-reagan2016emotional"/>
     <w:p>
       <w:pPr>
         <w:pStyle w:val="Bibliography"/>
@@ -3554,7 +6980,7 @@
       <w:r>
         <w:t xml:space="preserve">. 2016;5(1):31. doi:</w:t>
       </w:r>
-      <w:hyperlink r:id="rId61">
+      <w:hyperlink r:id="rId69">
         <w:r>
           <w:rPr>
             <w:rStyle w:val="Hyperlink"/>
@@ -3563,8 +6989,8 @@
         </w:r>
       </w:hyperlink>
     </w:p>
-    <w:bookmarkEnd w:id="62"/>
-    <w:bookmarkStart w:id="64" w:name="ref-jockers2014text"/>
+    <w:bookmarkEnd w:id="70"/>
+    <w:bookmarkStart w:id="72" w:name="ref-jockers2014text"/>
     <w:p>
       <w:pPr>
         <w:pStyle w:val="Bibliography"/>
@@ -3597,7 +7023,7 @@
       <w:r>
         <w:t xml:space="preserve"> </w:t>
       </w:r>
-      <w:hyperlink r:id="rId63">
+      <w:hyperlink r:id="rId71">
         <w:r>
           <w:rPr>
             <w:rStyle w:val="Hyperlink"/>
@@ -3606,8 +7032,8 @@
         </w:r>
       </w:hyperlink>
     </w:p>
-    <w:bookmarkEnd w:id="64"/>
-    <w:bookmarkStart w:id="66" w:name="ref-underwood2016life"/>
+    <w:bookmarkEnd w:id="72"/>
+    <w:bookmarkStart w:id="74" w:name="ref-underwood2016life"/>
     <w:p>
       <w:pPr>
         <w:pStyle w:val="Bibliography"/>
@@ -3640,7 +7066,7 @@
       <w:r>
         <w:t xml:space="preserve"> </w:t>
       </w:r>
-      <w:hyperlink r:id="rId65">
+      <w:hyperlink r:id="rId73">
         <w:r>
           <w:rPr>
             <w:rStyle w:val="Hyperlink"/>
@@ -3649,8 +7075,8 @@
         </w:r>
       </w:hyperlink>
     </w:p>
-    <w:bookmarkEnd w:id="66"/>
-    <w:bookmarkStart w:id="68" w:name="ref-evans2012machine"/>
+    <w:bookmarkEnd w:id="74"/>
+    <w:bookmarkStart w:id="76" w:name="ref-evans2012machine"/>
     <w:p>
       <w:pPr>
         <w:pStyle w:val="Bibliography"/>
@@ -3680,7 +7106,7 @@
       <w:r>
         <w:t xml:space="preserve">. 2016;42:21–50. doi:</w:t>
       </w:r>
-      <w:hyperlink r:id="rId67">
+      <w:hyperlink r:id="rId75">
         <w:r>
           <w:rPr>
             <w:rStyle w:val="Hyperlink"/>
@@ -3689,8 +7115,8 @@
         </w:r>
       </w:hyperlink>
     </w:p>
-    <w:bookmarkEnd w:id="68"/>
-    <w:bookmarkStart w:id="70" w:name="ref-jockers2013macroanalysis"/>
+    <w:bookmarkEnd w:id="76"/>
+    <w:bookmarkStart w:id="78" w:name="ref-jockers2013macroanalysis"/>
     <w:p>
       <w:pPr>
         <w:pStyle w:val="Bibliography"/>
@@ -3723,7 +7149,7 @@
       <w:r>
         <w:t xml:space="preserve"> </w:t>
       </w:r>
-      <w:hyperlink r:id="rId69">
+      <w:hyperlink r:id="rId77">
         <w:r>
           <w:rPr>
             <w:rStyle w:val="Hyperlink"/>
@@ -3732,8 +7158,8 @@
         </w:r>
       </w:hyperlink>
     </w:p>
-    <w:bookmarkEnd w:id="70"/>
-    <w:bookmarkStart w:id="71" w:name="ref-silge2017tidytext"/>
+    <w:bookmarkEnd w:id="78"/>
+    <w:bookmarkStart w:id="79" w:name="ref-silge2017tidytext"/>
     <w:p>
       <w:pPr>
         <w:pStyle w:val="Bibliography"/>
@@ -3766,7 +7192,7 @@
       <w:r>
         <w:t xml:space="preserve"> </w:t>
       </w:r>
-      <w:hyperlink r:id="rId57">
+      <w:hyperlink r:id="rId65">
         <w:r>
           <w:rPr>
             <w:rStyle w:val="Hyperlink"/>
@@ -3775,8 +7201,8 @@
         </w:r>
       </w:hyperlink>
     </w:p>
-    <w:bookmarkEnd w:id="71"/>
-    <w:bookmarkStart w:id="72" w:name="ref-evans2013verne"/>
+    <w:bookmarkEnd w:id="79"/>
+    <w:bookmarkStart w:id="80" w:name="ref-evans2013verne"/>
     <w:p>
       <w:pPr>
         <w:pStyle w:val="Bibliography"/>
@@ -3807,8 +7233,8 @@
         <w:t xml:space="preserve">. 2013;40(3):411–423.</w:t>
       </w:r>
     </w:p>
-    <w:bookmarkEnd w:id="72"/>
-    <w:bookmarkStart w:id="74" w:name="ref-underwood2016quantitative"/>
+    <w:bookmarkEnd w:id="80"/>
+    <w:bookmarkStart w:id="82" w:name="ref-underwood2016quantitative"/>
     <w:p>
       <w:pPr>
         <w:pStyle w:val="Bibliography"/>
@@ -3841,7 +7267,7 @@
       <w:r>
         <w:t xml:space="preserve"> </w:t>
       </w:r>
-      <w:hyperlink r:id="rId73">
+      <w:hyperlink r:id="rId81">
         <w:r>
           <w:rPr>
             <w:rStyle w:val="Hyperlink"/>
@@ -3850,8 +7276,8 @@
         </w:r>
       </w:hyperlink>
     </w:p>
-    <w:bookmarkEnd w:id="74"/>
-    <w:bookmarkStart w:id="76" w:name="ref-bing2007opinion"/>
+    <w:bookmarkEnd w:id="82"/>
+    <w:bookmarkStart w:id="84" w:name="ref-bing2007opinion"/>
     <w:p>
       <w:pPr>
         <w:pStyle w:val="Bibliography"/>
@@ -3881,7 +7307,7 @@
       <w:r>
         <w:t xml:space="preserve">. 2007;1(2):1–135. doi:</w:t>
       </w:r>
-      <w:hyperlink r:id="rId75">
+      <w:hyperlink r:id="rId83">
         <w:r>
           <w:rPr>
             <w:rStyle w:val="Hyperlink"/>
@@ -3890,8 +7316,8 @@
         </w:r>
       </w:hyperlink>
     </w:p>
-    <w:bookmarkEnd w:id="76"/>
-    <w:bookmarkStart w:id="77" w:name="ref-moretti2005graphs"/>
+    <w:bookmarkEnd w:id="84"/>
+    <w:bookmarkStart w:id="85" w:name="ref-moretti2005graphs"/>
     <w:p>
       <w:pPr>
         <w:pStyle w:val="Bibliography"/>
@@ -3922,8 +7348,8 @@
         <w:t xml:space="preserve">. Verso Books; 2005.</w:t>
       </w:r>
     </w:p>
-    <w:bookmarkEnd w:id="77"/>
-    <w:bookmarkStart w:id="79" w:name="ref-liu2012sentiment"/>
+    <w:bookmarkEnd w:id="85"/>
+    <w:bookmarkStart w:id="87" w:name="ref-liu2012sentiment"/>
     <w:p>
       <w:pPr>
         <w:pStyle w:val="Bibliography"/>
@@ -3953,7 +7379,7 @@
       <w:r>
         <w:t xml:space="preserve">. 2012;5(1):1–167. doi:</w:t>
       </w:r>
-      <w:hyperlink r:id="rId78">
+      <w:hyperlink r:id="rId86">
         <w:r>
           <w:rPr>
             <w:rStyle w:val="Hyperlink"/>
@@ -3962,10 +7388,42 @@
         </w:r>
       </w:hyperlink>
     </w:p>
-    <w:bookmarkEnd w:id="79"/>
-    <w:bookmarkEnd w:id="80"/>
-    <w:bookmarkEnd w:id="81"/>
-    <w:bookmarkEnd w:id="82"/>
+    <w:bookmarkEnd w:id="87"/>
+    <w:bookmarkStart w:id="88" w:name="ref-underwood2019distant"/>
+    <w:p>
+      <w:pPr>
+        <w:pStyle w:val="Bibliography"/>
+      </w:pPr>
+      <w:r>
+        <w:t xml:space="preserve">15.</w:t>
+      </w:r>
+      <w:r>
+        <w:t xml:space="preserve"> </w:t>
+      </w:r>
+      <w:r>
+        <w:t xml:space="preserve">	</w:t>
+      </w:r>
+      <w:r>
+        <w:t xml:space="preserve">Underwood T.</w:t>
+      </w:r>
+      <w:r>
+        <w:t xml:space="preserve"> </w:t>
+      </w:r>
+      <w:r>
+        <w:rPr>
+          <w:i/>
+          <w:iCs/>
+        </w:rPr>
+        <w:t xml:space="preserve">Distant Horizons: Digital Evidence and Literary Change</w:t>
+      </w:r>
+      <w:r>
+        <w:t xml:space="preserve">. University of Chicago Press; 2019.</w:t>
+      </w:r>
+    </w:p>
+    <w:bookmarkEnd w:id="88"/>
+    <w:bookmarkEnd w:id="89"/>
+    <w:bookmarkEnd w:id="90"/>
+    <w:bookmarkEnd w:id="91"/>
     <w:sectPr>
       <w:pgSz w:code="9" w:h="16838" w:w="11906"/>
       <w:pgMar w:bottom="1701" w:footer="720" w:gutter="0" w:header="720" w:left="1985" w:right="1134" w:top="1985"/>

</xml_diff>

<commit_message>
có cả file lỗi
</commit_message>
<xml_diff>
--- a/80_quato_words_output.docx
+++ b/80_quato_words_output.docx
@@ -38,9 +38,9 @@
           <w:u w:val="none"/>
           <w:sz w:val="32"/>
           <w:szCs w:val="32"/>
-          <w:color w:val="FFA500"/>
+          <w:color w:val="FF0000"/>
         </w:rPr>
-        <w:t xml:space="preserve">Tôi xin chân thành cảm ơn Bạn bè vì đã hết lòng giúp đỡ, động viên.</w:t>
+        <w:t xml:space="preserve">Tôi xin chân thành cảm ơn Vợ và các con vì đã cho tôi tình yêu, ý nghĩa cuộc đời.</w:t>
       </w:r>
     </w:p>
     <w:p>
@@ -70,7 +70,7 @@
         <w:pStyle w:val="BodyText"/>
       </w:pPr>
       <w:r>
-        <w:t xml:space="preserve">Life is what happens when you’re busy making other plans. – John Lennon, Do not dwell in the past, do not dream of the future, concentrate the mind on the present moment. – Buddha</w:t>
+        <w:t xml:space="preserve">Do not dwell in the past, do not dream of the future, concentrate the mind on the present moment. – Buddha, The best way to predict the future is to invent it. – Alan Kay</w:t>
       </w:r>
     </w:p>
     <w:p>
@@ -83,7 +83,7 @@
         <w:pStyle w:val="BodyText"/>
       </w:pPr>
       <w:r>
-        <w:t xml:space="preserve">TP Hồ Chí Minh: 11:32 sáng, THỨ 4, NGÀY 18 THÁNG 6 NĂM 2025</w:t>
+        <w:t xml:space="preserve">TP Hồ Chí Minh: 03:26 chiều, THỨ 4, NGÀY 18 THÁNG 6 NĂM 2025</w:t>
       </w:r>
     </w:p>
     <w:p>

</xml_diff>